<commit_message>
4x speed up by numba + optimizing passing of arguments to fncs
</commit_message>
<xml_diff>
--- a/cpu speedups 1D DD python code.docx
+++ b/cpu speedups 1D DD python code.docx
@@ -495,31 +495,967 @@
           <w:color w:val="70AD47" w:themeColor="accent6"/>
         </w:rPr>
       </w:pPr>
+      <w:r>
+        <w:rPr>
+          <w:b/>
+          <w:color w:val="70AD47" w:themeColor="accent6"/>
+        </w:rPr>
+        <w:t>Yes, that is faster!!: 96.6 sec</w:t>
+      </w:r>
+      <w:r>
+        <w:rPr>
+          <w:b/>
+          <w:color w:val="70AD47" w:themeColor="accent6"/>
+        </w:rPr>
+        <w:sym w:font="Wingdings" w:char="F0E0"/>
+      </w:r>
+      <w:r>
+        <w:rPr>
+          <w:b/>
+          <w:color w:val="70AD47" w:themeColor="accent6"/>
+        </w:rPr>
+        <w:t xml:space="preserve"> makes sense that passing less stuff (i.e. not the entire object) is faster!</w:t>
+      </w:r>
+    </w:p>
+    <w:p>
+      <w:pPr>
+        <w:rPr>
+          <w:b/>
+          <w:color w:val="70AD47" w:themeColor="accent6"/>
+        </w:rPr>
+      </w:pPr>
+    </w:p>
+    <w:p>
+      <w:pPr>
+        <w:rPr>
+          <w:b/>
+          <w:color w:val="70AD47" w:themeColor="accent6"/>
+        </w:rPr>
+      </w:pPr>
+      <w:r>
+        <w:rPr>
+          <w:b/>
+          <w:color w:val="70AD47" w:themeColor="accent6"/>
+        </w:rPr>
+        <w:t xml:space="preserve">And now it is able to compile with </w:t>
+      </w:r>
+      <w:proofErr w:type="spellStart"/>
+      <w:r>
+        <w:rPr>
+          <w:b/>
+          <w:color w:val="70AD47" w:themeColor="accent6"/>
+        </w:rPr>
+        <w:t>nopython</w:t>
+      </w:r>
+      <w:proofErr w:type="spellEnd"/>
+      <w:r>
+        <w:rPr>
+          <w:b/>
+          <w:color w:val="70AD47" w:themeColor="accent6"/>
+        </w:rPr>
+        <w:t xml:space="preserve">=True!! </w:t>
+      </w:r>
+      <w:r>
+        <w:rPr>
+          <w:b/>
+          <w:color w:val="70AD47" w:themeColor="accent6"/>
+        </w:rPr>
+        <w:sym w:font="Wingdings" w:char="F0E0"/>
+      </w:r>
+      <w:r>
+        <w:rPr>
+          <w:b/>
+          <w:color w:val="70AD47" w:themeColor="accent6"/>
+        </w:rPr>
+        <w:t xml:space="preserve">  it was the objects passing that gave issues! But found that adding </w:t>
+      </w:r>
+      <w:proofErr w:type="spellStart"/>
+      <w:r>
+        <w:rPr>
+          <w:b/>
+          <w:color w:val="70AD47" w:themeColor="accent6"/>
+        </w:rPr>
+        <w:t>nopython</w:t>
+      </w:r>
+      <w:proofErr w:type="spellEnd"/>
+      <w:r>
+        <w:rPr>
+          <w:b/>
+          <w:color w:val="70AD47" w:themeColor="accent6"/>
+        </w:rPr>
+        <w:t>=True didn’t give additional speedup, so probably it was doing that already anyway!</w:t>
+      </w:r>
+    </w:p>
+    <w:p>
+      <w:pPr>
+        <w:pBdr>
+          <w:bottom w:val="single" w:sz="6" w:space="1" w:color="auto"/>
+        </w:pBdr>
+        <w:rPr>
+          <w:b/>
+          <w:color w:val="70AD47" w:themeColor="accent6"/>
+        </w:rPr>
+      </w:pPr>
+    </w:p>
+    <w:p>
+      <w:r>
+        <w:t>Now let’s profile it, to see actually how much speed up we gained within Thomas solve…</w:t>
+      </w:r>
+    </w:p>
+    <w:p/>
+    <w:p>
+      <w:pPr>
+        <w:rPr>
+          <w:b/>
+          <w:color w:val="FF0000"/>
+          <w:sz w:val="28"/>
+        </w:rPr>
+      </w:pPr>
+      <w:r>
+        <w:rPr>
+          <w:b/>
+          <w:color w:val="FF0000"/>
+          <w:sz w:val="28"/>
+        </w:rPr>
+        <w:t xml:space="preserve">Previous, first implementation had 43sec spent in </w:t>
+      </w:r>
+      <w:proofErr w:type="spellStart"/>
+      <w:r>
+        <w:rPr>
+          <w:b/>
+          <w:color w:val="FF0000"/>
+          <w:sz w:val="28"/>
+        </w:rPr>
+        <w:t>Thomas_solve</w:t>
+      </w:r>
+      <w:proofErr w:type="spellEnd"/>
+      <w:r>
+        <w:rPr>
+          <w:b/>
+          <w:color w:val="FF0000"/>
+          <w:sz w:val="28"/>
+        </w:rPr>
+        <w:t>.</w:t>
+      </w:r>
+    </w:p>
+    <w:p>
+      <w:pPr>
+        <w:rPr>
+          <w:b/>
+          <w:color w:val="FF0000"/>
+          <w:sz w:val="28"/>
+        </w:rPr>
+      </w:pPr>
+      <w:r>
+        <w:rPr>
+          <w:b/>
+          <w:color w:val="FF0000"/>
+          <w:sz w:val="28"/>
+        </w:rPr>
+        <w:t xml:space="preserve">Now </w:t>
+      </w:r>
+      <w:r>
+        <w:rPr>
+          <w:b/>
+          <w:color w:val="FF0000"/>
+          <w:sz w:val="28"/>
+        </w:rPr>
+        <w:t xml:space="preserve">537 </w:t>
+      </w:r>
+      <w:proofErr w:type="spellStart"/>
+      <w:r>
+        <w:rPr>
+          <w:b/>
+          <w:color w:val="FF0000"/>
+          <w:sz w:val="28"/>
+        </w:rPr>
+        <w:t>ms</w:t>
+      </w:r>
+      <w:proofErr w:type="spellEnd"/>
+      <w:r>
+        <w:rPr>
+          <w:b/>
+          <w:color w:val="FF0000"/>
+          <w:sz w:val="28"/>
+        </w:rPr>
+        <w:t>!!!!!!!!!!!!!!!!!!!!!!!!!!!!</w:t>
+      </w:r>
+    </w:p>
+    <w:p>
+      <w:r>
+        <w:t>THAT’S AN 80x speedup!!!</w:t>
+      </w:r>
+    </w:p>
+    <w:p/>
+    <w:p>
+      <w:r>
+        <w:t>Now need to work on the other functions which are the bottleneck..</w:t>
+      </w:r>
+    </w:p>
+    <w:p>
+      <w:pPr>
+        <w:pBdr>
+          <w:bottom w:val="single" w:sz="6" w:space="1" w:color="auto"/>
+        </w:pBdr>
+      </w:pPr>
+    </w:p>
+    <w:p/>
+    <w:p>
+      <w:pPr>
+        <w:rPr>
+          <w:b/>
+          <w:color w:val="70AD47" w:themeColor="accent6"/>
+          <w:sz w:val="24"/>
+        </w:rPr>
+      </w:pPr>
+      <w:r>
+        <w:t>5</w:t>
+      </w:r>
+      <w:r>
+        <w:rPr>
+          <w:color w:val="70AD47" w:themeColor="accent6"/>
+        </w:rPr>
+        <w:t xml:space="preserve">. </w:t>
+      </w:r>
+      <w:r>
+        <w:rPr>
+          <w:b/>
+          <w:color w:val="70AD47" w:themeColor="accent6"/>
+          <w:sz w:val="24"/>
+        </w:rPr>
+        <w:t xml:space="preserve">Sped up </w:t>
+      </w:r>
+      <w:proofErr w:type="spellStart"/>
+      <w:r>
+        <w:rPr>
+          <w:b/>
+          <w:color w:val="70AD47" w:themeColor="accent6"/>
+          <w:sz w:val="24"/>
+        </w:rPr>
+        <w:t>bernoulli</w:t>
+      </w:r>
+      <w:proofErr w:type="spellEnd"/>
+      <w:r>
+        <w:rPr>
+          <w:b/>
+          <w:color w:val="70AD47" w:themeColor="accent6"/>
+          <w:sz w:val="24"/>
+        </w:rPr>
+        <w:t xml:space="preserve"> functions by a lot by passing the bn1 and bn2 arrays themselves and using them within the for loop</w:t>
+      </w:r>
+      <w:r>
+        <w:rPr>
+          <w:b/>
+          <w:color w:val="70AD47" w:themeColor="accent6"/>
+          <w:sz w:val="24"/>
+        </w:rPr>
+        <w:t>, instead of using self. to access the member variables within the loop.</w:t>
+      </w:r>
+      <w:r>
+        <w:rPr>
+          <w:b/>
+          <w:color w:val="70AD47" w:themeColor="accent6"/>
+          <w:sz w:val="24"/>
+        </w:rPr>
+        <w:t xml:space="preserve"> Also added @</w:t>
+      </w:r>
+      <w:proofErr w:type="spellStart"/>
+      <w:r>
+        <w:rPr>
+          <w:b/>
+          <w:color w:val="70AD47" w:themeColor="accent6"/>
+          <w:sz w:val="24"/>
+        </w:rPr>
+        <w:t>jit</w:t>
+      </w:r>
+      <w:proofErr w:type="spellEnd"/>
+      <w:r>
+        <w:rPr>
+          <w:b/>
+          <w:color w:val="70AD47" w:themeColor="accent6"/>
+          <w:sz w:val="24"/>
+        </w:rPr>
+        <w:t>.</w:t>
+      </w:r>
+    </w:p>
+    <w:p>
+      <w:pPr>
+        <w:rPr>
+          <w:b/>
+          <w:color w:val="70AD47" w:themeColor="accent6"/>
+          <w:sz w:val="24"/>
+        </w:rPr>
+      </w:pPr>
+    </w:p>
+    <w:p>
+      <w:pPr>
+        <w:rPr>
+          <w:b/>
+          <w:sz w:val="24"/>
+        </w:rPr>
+      </w:pPr>
+      <w:r>
+        <w:rPr>
+          <w:b/>
+          <w:sz w:val="24"/>
+        </w:rPr>
+        <w:t xml:space="preserve">  </w:t>
+      </w:r>
+      <w:r>
+        <w:rPr>
+          <w:b/>
+          <w:sz w:val="24"/>
+        </w:rPr>
+        <w:t>note: since python passes variables like by reference, if th</w:t>
+      </w:r>
+      <w:r>
+        <w:rPr>
+          <w:b/>
+          <w:sz w:val="24"/>
+        </w:rPr>
+        <w:t xml:space="preserve">e variables are </w:t>
+      </w:r>
+      <w:proofErr w:type="spellStart"/>
+      <w:r>
+        <w:rPr>
+          <w:b/>
+          <w:sz w:val="24"/>
+        </w:rPr>
+        <w:t>mutatable</w:t>
+      </w:r>
+      <w:proofErr w:type="spellEnd"/>
+      <w:r>
+        <w:rPr>
+          <w:b/>
+          <w:sz w:val="24"/>
+        </w:rPr>
+        <w:t xml:space="preserve">, like </w:t>
+      </w:r>
+      <w:r>
+        <w:rPr>
+          <w:b/>
+          <w:sz w:val="24"/>
+        </w:rPr>
+        <w:t xml:space="preserve">an array, we can mutate them </w:t>
+      </w:r>
+      <w:r>
+        <w:rPr>
+          <w:b/>
+          <w:sz w:val="24"/>
+        </w:rPr>
+        <w:t xml:space="preserve">inside a function </w:t>
+      </w:r>
+      <w:r>
+        <w:rPr>
+          <w:b/>
+          <w:sz w:val="24"/>
+        </w:rPr>
+        <w:t>and the changes will remain outside the function!</w:t>
+      </w:r>
+      <w:r>
+        <w:rPr>
+          <w:b/>
+          <w:sz w:val="24"/>
+        </w:rPr>
+        <w:t xml:space="preserve"> So we don’t need to update self.B_n1, b/c just by changing the passed in self.B_n1, we are mutating the actual object attribute.</w:t>
+      </w:r>
+    </w:p>
+    <w:p>
+      <w:pPr>
+        <w:rPr>
+          <w:b/>
+          <w:color w:val="70AD47" w:themeColor="accent6"/>
+        </w:rPr>
+      </w:pPr>
+      <w:r>
+        <w:rPr>
+          <w:b/>
+          <w:color w:val="70AD47" w:themeColor="accent6"/>
+          <w:sz w:val="24"/>
+        </w:rPr>
+        <w:t>Confirmed that the speedup was due to not using self. within the for loop,  not just due to the @</w:t>
+      </w:r>
+      <w:proofErr w:type="spellStart"/>
+      <w:r>
+        <w:rPr>
+          <w:b/>
+          <w:color w:val="70AD47" w:themeColor="accent6"/>
+          <w:sz w:val="24"/>
+        </w:rPr>
+        <w:t>jit</w:t>
+      </w:r>
+      <w:proofErr w:type="spellEnd"/>
+      <w:r>
+        <w:rPr>
+          <w:b/>
+          <w:color w:val="70AD47" w:themeColor="accent6"/>
+          <w:sz w:val="24"/>
+        </w:rPr>
+        <w:t>!!</w:t>
+      </w:r>
+    </w:p>
+    <w:p>
+      <w:pPr>
+        <w:rPr>
+          <w:b/>
+          <w:color w:val="FF0000"/>
+          <w:sz w:val="28"/>
+        </w:rPr>
+      </w:pPr>
+      <w:r>
+        <w:rPr>
+          <w:b/>
+          <w:color w:val="FF0000"/>
+          <w:sz w:val="28"/>
+        </w:rPr>
+        <w:t xml:space="preserve">Went from spending 25 sec in the </w:t>
+      </w:r>
+      <w:proofErr w:type="spellStart"/>
+      <w:r>
+        <w:rPr>
+          <w:b/>
+          <w:color w:val="FF0000"/>
+          <w:sz w:val="28"/>
+        </w:rPr>
+        <w:t>Bernoulli_n</w:t>
+      </w:r>
+      <w:proofErr w:type="spellEnd"/>
+      <w:r>
+        <w:rPr>
+          <w:b/>
+          <w:color w:val="FF0000"/>
+          <w:sz w:val="28"/>
+        </w:rPr>
+        <w:t xml:space="preserve"> function to </w:t>
+      </w:r>
+      <w:r>
+        <w:rPr>
+          <w:b/>
+          <w:color w:val="FF0000"/>
+          <w:sz w:val="28"/>
+        </w:rPr>
+        <w:t xml:space="preserve">129 </w:t>
+      </w:r>
+      <w:proofErr w:type="spellStart"/>
+      <w:r>
+        <w:rPr>
+          <w:b/>
+          <w:color w:val="FF0000"/>
+          <w:sz w:val="28"/>
+        </w:rPr>
+        <w:t>ms</w:t>
+      </w:r>
+      <w:proofErr w:type="spellEnd"/>
+      <w:r>
+        <w:rPr>
+          <w:b/>
+          <w:color w:val="FF0000"/>
+          <w:sz w:val="28"/>
+        </w:rPr>
+        <w:t>!!!!!</w:t>
+      </w:r>
+    </w:p>
+    <w:p>
+      <w:pPr>
+        <w:rPr>
+          <w:b/>
+          <w:color w:val="FF0000"/>
+          <w:sz w:val="28"/>
+        </w:rPr>
+      </w:pPr>
+      <w:r>
+        <w:rPr>
+          <w:b/>
+          <w:color w:val="FF0000"/>
+          <w:sz w:val="28"/>
+        </w:rPr>
+        <w:t>A 193x speedup!!!</w:t>
+      </w:r>
+    </w:p>
+    <w:p>
+      <w:pPr>
+        <w:pBdr>
+          <w:bottom w:val="single" w:sz="6" w:space="1" w:color="auto"/>
+        </w:pBdr>
+        <w:rPr>
+          <w:b/>
+        </w:rPr>
+      </w:pPr>
+    </w:p>
+    <w:p>
+      <w:pPr>
+        <w:rPr>
+          <w:b/>
+        </w:rPr>
+      </w:pPr>
+      <w:r>
+        <w:rPr>
+          <w:b/>
+        </w:rPr>
+        <w:lastRenderedPageBreak/>
+        <w:t>Try to move Bernoulli function outside of the continuity class to see if that will let me use the @</w:t>
+      </w:r>
+      <w:proofErr w:type="spellStart"/>
+      <w:r>
+        <w:rPr>
+          <w:b/>
+        </w:rPr>
+        <w:t>jit</w:t>
+      </w:r>
+      <w:proofErr w:type="spellEnd"/>
+      <w:r>
+        <w:rPr>
+          <w:b/>
+        </w:rPr>
+        <w:t>(</w:t>
+      </w:r>
+      <w:proofErr w:type="spellStart"/>
+      <w:r>
+        <w:rPr>
+          <w:b/>
+        </w:rPr>
+        <w:t>nopython</w:t>
+      </w:r>
+      <w:proofErr w:type="spellEnd"/>
+      <w:r>
+        <w:rPr>
+          <w:b/>
+        </w:rPr>
+        <w:t xml:space="preserve"> = True) option or if will give any additional speedup.</w:t>
+      </w:r>
+    </w:p>
+    <w:p>
+      <w:pPr>
+        <w:rPr>
+          <w:b/>
+        </w:rPr>
+      </w:pPr>
+    </w:p>
+    <w:p>
+      <w:pPr>
+        <w:rPr>
+          <w:b/>
+          <w:color w:val="70AD47" w:themeColor="accent6"/>
+          <w:sz w:val="24"/>
+        </w:rPr>
+      </w:pPr>
+      <w:r>
+        <w:rPr>
+          <w:b/>
+          <w:color w:val="70AD47" w:themeColor="accent6"/>
+          <w:sz w:val="24"/>
+        </w:rPr>
+        <w:t xml:space="preserve">Yes, it does allow me to run </w:t>
+      </w:r>
+      <w:proofErr w:type="spellStart"/>
+      <w:r>
+        <w:rPr>
+          <w:b/>
+          <w:color w:val="70AD47" w:themeColor="accent6"/>
+          <w:sz w:val="24"/>
+        </w:rPr>
+        <w:t>nopython</w:t>
+      </w:r>
+      <w:proofErr w:type="spellEnd"/>
+      <w:r>
+        <w:rPr>
+          <w:b/>
+          <w:color w:val="70AD47" w:themeColor="accent6"/>
+          <w:sz w:val="24"/>
+        </w:rPr>
+        <w:t xml:space="preserve"> = True!!!-&gt; so I figured that part out!!!--&gt;  need to have no objects in the way, if want to compile the functions!!! With </w:t>
+      </w:r>
+      <w:proofErr w:type="spellStart"/>
+      <w:r>
+        <w:rPr>
+          <w:b/>
+          <w:color w:val="70AD47" w:themeColor="accent6"/>
+          <w:sz w:val="24"/>
+        </w:rPr>
+        <w:t>numba</w:t>
+      </w:r>
+      <w:proofErr w:type="spellEnd"/>
+      <w:r>
+        <w:rPr>
+          <w:b/>
+          <w:color w:val="70AD47" w:themeColor="accent6"/>
+          <w:sz w:val="24"/>
+        </w:rPr>
+        <w:t xml:space="preserve"> and </w:t>
+      </w:r>
+      <w:proofErr w:type="spellStart"/>
+      <w:r>
+        <w:rPr>
+          <w:b/>
+          <w:color w:val="70AD47" w:themeColor="accent6"/>
+          <w:sz w:val="24"/>
+        </w:rPr>
+        <w:t>nopython</w:t>
+      </w:r>
+      <w:proofErr w:type="spellEnd"/>
+      <w:r>
+        <w:rPr>
+          <w:b/>
+          <w:color w:val="70AD47" w:themeColor="accent6"/>
+          <w:sz w:val="24"/>
+        </w:rPr>
+        <w:t xml:space="preserve"> =  true!!</w:t>
+      </w:r>
+    </w:p>
+    <w:p>
+      <w:pPr>
+        <w:rPr>
+          <w:b/>
+        </w:rPr>
+      </w:pPr>
+    </w:p>
+    <w:p>
+      <w:pPr>
+        <w:rPr>
+          <w:b/>
+        </w:rPr>
+      </w:pPr>
+      <w:r>
+        <w:rPr>
+          <w:b/>
+        </w:rPr>
+        <w:t xml:space="preserve">Again, comparing </w:t>
+      </w:r>
+      <w:proofErr w:type="spellStart"/>
+      <w:r>
+        <w:rPr>
+          <w:b/>
+        </w:rPr>
+        <w:t>explicitely</w:t>
+      </w:r>
+      <w:proofErr w:type="spellEnd"/>
+      <w:r>
+        <w:rPr>
+          <w:b/>
+        </w:rPr>
+        <w:t xml:space="preserve"> is there a time difference between having Bernoulli function inside the class and outside??:</w:t>
+      </w:r>
+    </w:p>
+    <w:p>
+      <w:pPr>
+        <w:rPr>
+          <w:b/>
+          <w:color w:val="70AD47" w:themeColor="accent6"/>
+        </w:rPr>
+      </w:pPr>
+      <w:r>
+        <w:rPr>
+          <w:b/>
+          <w:color w:val="70AD47" w:themeColor="accent6"/>
+        </w:rPr>
+        <w:t>Yes, it’s a bit faster outside the class: 52.6 sec when inside class, 50.4 sec when outside.</w:t>
+      </w:r>
+      <w:r>
+        <w:rPr>
+          <w:b/>
+          <w:color w:val="70AD47" w:themeColor="accent6"/>
+        </w:rPr>
+        <w:t xml:space="preserve"> These are total times..</w:t>
+      </w:r>
+    </w:p>
+    <w:p>
+      <w:pPr>
+        <w:pBdr>
+          <w:bottom w:val="single" w:sz="6" w:space="1" w:color="auto"/>
+        </w:pBdr>
+        <w:rPr>
+          <w:b/>
+          <w:color w:val="70AD47" w:themeColor="accent6"/>
+        </w:rPr>
+      </w:pPr>
+    </w:p>
+    <w:p>
+      <w:pPr>
+        <w:jc w:val="center"/>
+        <w:rPr>
+          <w:b/>
+          <w:color w:val="FF0000"/>
+        </w:rPr>
+      </w:pPr>
+      <w:r>
+        <w:rPr>
+          <w:b/>
+          <w:color w:val="FF0000"/>
+        </w:rPr>
+        <w:t>We are at 50.1sec total right now.</w:t>
+      </w:r>
+      <w:r>
+        <w:rPr>
+          <w:b/>
+          <w:color w:val="FF0000"/>
+        </w:rPr>
+        <w:t xml:space="preserve"> Already almost a 3x speedup!!</w:t>
+      </w:r>
+    </w:p>
+    <w:p>
+      <w:pPr>
+        <w:rPr>
+          <w:b/>
+          <w:color w:val="70AD47" w:themeColor="accent6"/>
+        </w:rPr>
+      </w:pPr>
+    </w:p>
+    <w:p>
+      <w:pPr>
+        <w:rPr>
+          <w:b/>
+          <w:color w:val="70AD47" w:themeColor="accent6"/>
+        </w:rPr>
+      </w:pPr>
+      <w:r>
+        <w:rPr>
+          <w:b/>
+          <w:color w:val="70AD47" w:themeColor="accent6"/>
+        </w:rPr>
+        <w:t>Now want to try to adjust the other functions to see if can improve further!</w:t>
+      </w:r>
+    </w:p>
+    <w:p>
+      <w:pPr>
+        <w:rPr>
+          <w:b/>
+          <w:color w:val="FF0000"/>
+        </w:rPr>
+      </w:pPr>
+      <w:r>
+        <w:rPr>
+          <w:b/>
+          <w:color w:val="FF0000"/>
+        </w:rPr>
+        <w:t>The next highest bottleneck is:</w:t>
+      </w:r>
+      <w:r>
+        <w:rPr>
+          <w:b/>
+          <w:color w:val="FF0000"/>
+        </w:rPr>
+        <w:t xml:space="preserve"> </w:t>
+      </w:r>
+      <w:proofErr w:type="spellStart"/>
+      <w:r>
+        <w:rPr>
+          <w:b/>
+          <w:color w:val="FF0000"/>
+        </w:rPr>
+        <w:t>set_main_diag</w:t>
+      </w:r>
+      <w:proofErr w:type="spellEnd"/>
+      <w:r>
+        <w:rPr>
+          <w:b/>
+          <w:color w:val="FF0000"/>
+        </w:rPr>
+        <w:t xml:space="preserve"> of the continuity equations modules at 5.5 sec each</w:t>
+      </w:r>
+    </w:p>
+    <w:p>
+      <w:pPr>
+        <w:rPr>
+          <w:b/>
+          <w:color w:val="70AD47" w:themeColor="accent6"/>
+        </w:rPr>
+      </w:pPr>
+      <w:r>
+        <w:rPr>
+          <w:b/>
+          <w:color w:val="70AD47" w:themeColor="accent6"/>
+        </w:rPr>
+        <w:t xml:space="preserve">So use the same strategy, pass to the </w:t>
+      </w:r>
+      <w:proofErr w:type="spellStart"/>
+      <w:r>
+        <w:rPr>
+          <w:b/>
+          <w:color w:val="70AD47" w:themeColor="accent6"/>
+        </w:rPr>
+        <w:t>set_main_diag</w:t>
+      </w:r>
+      <w:proofErr w:type="spellEnd"/>
+      <w:r>
+        <w:rPr>
+          <w:b/>
+          <w:color w:val="70AD47" w:themeColor="accent6"/>
+        </w:rPr>
+        <w:t xml:space="preserve"> function all the necessary variables, instead of reaching in and using self…..</w:t>
+      </w:r>
+      <w:r>
+        <w:rPr>
+          <w:b/>
+          <w:color w:val="70AD47" w:themeColor="accent6"/>
+        </w:rPr>
+        <w:t>, so then can use @</w:t>
+      </w:r>
+      <w:proofErr w:type="spellStart"/>
+      <w:r>
+        <w:rPr>
+          <w:b/>
+          <w:color w:val="70AD47" w:themeColor="accent6"/>
+        </w:rPr>
+        <w:t>jit</w:t>
+      </w:r>
+      <w:proofErr w:type="spellEnd"/>
+      <w:r>
+        <w:rPr>
+          <w:b/>
+          <w:color w:val="70AD47" w:themeColor="accent6"/>
+        </w:rPr>
+        <w:t xml:space="preserve"> for speedup.</w:t>
+      </w:r>
+    </w:p>
+    <w:p>
+      <w:pPr>
+        <w:rPr>
+          <w:b/>
+          <w:color w:val="FF0000"/>
+        </w:rPr>
+      </w:pPr>
+      <w:r>
+        <w:rPr>
+          <w:b/>
+          <w:color w:val="FF0000"/>
+        </w:rPr>
+        <w:t>Yes, that worked: went from 5.5sec to 325ms!</w:t>
+      </w:r>
+    </w:p>
+    <w:p>
+      <w:pPr>
+        <w:pBdr>
+          <w:bottom w:val="single" w:sz="6" w:space="1" w:color="auto"/>
+        </w:pBdr>
+        <w:rPr>
+          <w:b/>
+          <w:color w:val="FF0000"/>
+        </w:rPr>
+      </w:pPr>
+    </w:p>
+    <w:p>
+      <w:pPr>
+        <w:jc w:val="center"/>
+        <w:rPr>
+          <w:b/>
+          <w:color w:val="FF0000"/>
+        </w:rPr>
+      </w:pPr>
+      <w:r>
+        <w:rPr>
+          <w:b/>
+          <w:color w:val="FF0000"/>
+        </w:rPr>
+        <w:t>Now we are at 43.89sec</w:t>
+      </w:r>
+    </w:p>
+    <w:p>
+      <w:pPr>
+        <w:rPr>
+          <w:b/>
+          <w:color w:val="70AD47" w:themeColor="accent6"/>
+        </w:rPr>
+      </w:pPr>
+      <w:r>
+        <w:rPr>
+          <w:b/>
+          <w:color w:val="70AD47" w:themeColor="accent6"/>
+        </w:rPr>
+        <w:t xml:space="preserve">Now follow the same strategy for setting of upper and </w:t>
+      </w:r>
+      <w:proofErr w:type="spellStart"/>
+      <w:r>
+        <w:rPr>
+          <w:b/>
+          <w:color w:val="70AD47" w:themeColor="accent6"/>
+        </w:rPr>
+        <w:t>lower_diags</w:t>
+      </w:r>
+      <w:proofErr w:type="spellEnd"/>
+      <w:r>
+        <w:rPr>
+          <w:b/>
+          <w:color w:val="70AD47" w:themeColor="accent6"/>
+        </w:rPr>
+        <w:t>:</w:t>
+      </w:r>
+    </w:p>
+    <w:p>
+      <w:pPr>
+        <w:pBdr>
+          <w:bottom w:val="single" w:sz="6" w:space="1" w:color="auto"/>
+        </w:pBdr>
+        <w:rPr>
+          <w:b/>
+          <w:color w:val="70AD47" w:themeColor="accent6"/>
+        </w:rPr>
+      </w:pPr>
+    </w:p>
+    <w:p>
+      <w:pPr>
+        <w:jc w:val="center"/>
+        <w:rPr>
+          <w:b/>
+          <w:color w:val="FF0000"/>
+        </w:rPr>
+      </w:pPr>
       <w:bookmarkStart w:id="0" w:name="_GoBack"/>
-      <w:r>
-        <w:rPr>
-          <w:b/>
-          <w:color w:val="70AD47" w:themeColor="accent6"/>
-        </w:rPr>
-        <w:t>Yes, that is faster!!: 96.6 sec</w:t>
-      </w:r>
-      <w:r>
-        <w:rPr>
-          <w:b/>
-          <w:color w:val="70AD47" w:themeColor="accent6"/>
-        </w:rPr>
-        <w:sym w:font="Wingdings" w:char="F0E0"/>
-      </w:r>
-      <w:r>
-        <w:rPr>
-          <w:b/>
-          <w:color w:val="70AD47" w:themeColor="accent6"/>
-        </w:rPr>
-        <w:t xml:space="preserve"> makes sense that passing less stuff (i.e. not the entire object) is faster!</w:t>
-      </w:r>
-    </w:p>
-    <w:bookmarkEnd w:id="0"/>
-    <w:p/>
+      <w:bookmarkEnd w:id="0"/>
+      <w:r>
+        <w:rPr>
+          <w:b/>
+          <w:color w:val="FF0000"/>
+        </w:rPr>
+        <w:t>Now we are at 35.2 sec</w:t>
+      </w:r>
+    </w:p>
+    <w:p>
+      <w:pPr>
+        <w:rPr>
+          <w:b/>
+          <w:color w:val="FF0000"/>
+        </w:rPr>
+      </w:pPr>
+    </w:p>
+    <w:p>
+      <w:pPr>
+        <w:rPr>
+          <w:b/>
+          <w:color w:val="70AD47" w:themeColor="accent6"/>
+        </w:rPr>
+      </w:pPr>
+    </w:p>
+    <w:p>
+      <w:pPr>
+        <w:rPr>
+          <w:b/>
+          <w:color w:val="70AD47" w:themeColor="accent6"/>
+        </w:rPr>
+      </w:pPr>
+    </w:p>
+    <w:p>
+      <w:pPr>
+        <w:rPr>
+          <w:b/>
+          <w:color w:val="70AD47" w:themeColor="accent6"/>
+        </w:rPr>
+      </w:pPr>
+    </w:p>
+    <w:p>
+      <w:pPr>
+        <w:rPr>
+          <w:b/>
+          <w:color w:val="70AD47" w:themeColor="accent6"/>
+        </w:rPr>
+      </w:pPr>
+    </w:p>
+    <w:p>
+      <w:pPr>
+        <w:rPr>
+          <w:b/>
+        </w:rPr>
+      </w:pPr>
+    </w:p>
     <w:sectPr>
       <w:pgSz w:w="12240" w:h="15840"/>
       <w:pgMar w:top="1440" w:right="1440" w:bottom="1440" w:left="1440" w:header="720" w:footer="720" w:gutter="0"/>
@@ -528,6 +1464,56 @@
     </w:sectPr>
   </w:body>
 </w:document>
+</file>
+
+<file path=word/endnotes.xml><?xml version="1.0" encoding="utf-8"?>
+<w:endnotes xmlns:wpc="http://schemas.microsoft.com/office/word/2010/wordprocessingCanvas" xmlns:cx="http://schemas.microsoft.com/office/drawing/2014/chartex" xmlns:cx1="http://schemas.microsoft.com/office/drawing/2015/9/8/chartex" xmlns:cx2="http://schemas.microsoft.com/office/drawing/2015/10/21/chartex" xmlns:cx3="http://schemas.microsoft.com/office/drawing/2016/5/9/chartex" xmlns:cx4="http://schemas.microsoft.com/office/drawing/2016/5/10/chartex" xmlns:cx5="http://schemas.microsoft.com/office/drawing/2016/5/11/chartex" xmlns:mc="http://schemas.openxmlformats.org/markup-compatibility/2006" xmlns:o="urn:schemas-microsoft-com:office:office" xmlns:r="http://schemas.openxmlformats.org/officeDocument/2006/relationships" xmlns:m="http://schemas.openxmlformats.org/officeDocument/2006/math" xmlns:v="urn:schemas-microsoft-com:vml" xmlns:wp14="http://schemas.microsoft.com/office/word/2010/wordprocessingDrawing" xmlns:wp="http://schemas.openxmlformats.org/drawingml/2006/wordprocessingDrawing" xmlns:w10="urn:schemas-microsoft-com:office:word" xmlns:w="http://schemas.openxmlformats.org/wordprocessingml/2006/main" xmlns:w14="http://schemas.microsoft.com/office/word/2010/wordml" xmlns:w15="http://schemas.microsoft.com/office/word/2012/wordml" xmlns:w16se="http://schemas.microsoft.com/office/word/2015/wordml/symex" xmlns:wpg="http://schemas.microsoft.com/office/word/2010/wordprocessingGroup" xmlns:wpi="http://schemas.microsoft.com/office/word/2010/wordprocessingInk" xmlns:wne="http://schemas.microsoft.com/office/word/2006/wordml" xmlns:wps="http://schemas.microsoft.com/office/word/2010/wordprocessingShape" mc:Ignorable="w14 w15 w16se wp14">
+  <w:endnote w:type="separator" w:id="-1">
+    <w:p>
+      <w:pPr>
+        <w:spacing w:after="0" w:line="240" w:lineRule="auto"/>
+      </w:pPr>
+      <w:r>
+        <w:separator/>
+      </w:r>
+    </w:p>
+  </w:endnote>
+  <w:endnote w:type="continuationSeparator" w:id="0">
+    <w:p>
+      <w:pPr>
+        <w:spacing w:after="0" w:line="240" w:lineRule="auto"/>
+      </w:pPr>
+      <w:r>
+        <w:continuationSeparator/>
+      </w:r>
+    </w:p>
+  </w:endnote>
+</w:endnotes>
+</file>
+
+<file path=word/footnotes.xml><?xml version="1.0" encoding="utf-8"?>
+<w:footnotes xmlns:wpc="http://schemas.microsoft.com/office/word/2010/wordprocessingCanvas" xmlns:cx="http://schemas.microsoft.com/office/drawing/2014/chartex" xmlns:cx1="http://schemas.microsoft.com/office/drawing/2015/9/8/chartex" xmlns:cx2="http://schemas.microsoft.com/office/drawing/2015/10/21/chartex" xmlns:cx3="http://schemas.microsoft.com/office/drawing/2016/5/9/chartex" xmlns:cx4="http://schemas.microsoft.com/office/drawing/2016/5/10/chartex" xmlns:cx5="http://schemas.microsoft.com/office/drawing/2016/5/11/chartex" xmlns:mc="http://schemas.openxmlformats.org/markup-compatibility/2006" xmlns:o="urn:schemas-microsoft-com:office:office" xmlns:r="http://schemas.openxmlformats.org/officeDocument/2006/relationships" xmlns:m="http://schemas.openxmlformats.org/officeDocument/2006/math" xmlns:v="urn:schemas-microsoft-com:vml" xmlns:wp14="http://schemas.microsoft.com/office/word/2010/wordprocessingDrawing" xmlns:wp="http://schemas.openxmlformats.org/drawingml/2006/wordprocessingDrawing" xmlns:w10="urn:schemas-microsoft-com:office:word" xmlns:w="http://schemas.openxmlformats.org/wordprocessingml/2006/main" xmlns:w14="http://schemas.microsoft.com/office/word/2010/wordml" xmlns:w15="http://schemas.microsoft.com/office/word/2012/wordml" xmlns:w16se="http://schemas.microsoft.com/office/word/2015/wordml/symex" xmlns:wpg="http://schemas.microsoft.com/office/word/2010/wordprocessingGroup" xmlns:wpi="http://schemas.microsoft.com/office/word/2010/wordprocessingInk" xmlns:wne="http://schemas.microsoft.com/office/word/2006/wordml" xmlns:wps="http://schemas.microsoft.com/office/word/2010/wordprocessingShape" mc:Ignorable="w14 w15 w16se wp14">
+  <w:footnote w:type="separator" w:id="-1">
+    <w:p>
+      <w:pPr>
+        <w:spacing w:after="0" w:line="240" w:lineRule="auto"/>
+      </w:pPr>
+      <w:r>
+        <w:separator/>
+      </w:r>
+    </w:p>
+  </w:footnote>
+  <w:footnote w:type="continuationSeparator" w:id="0">
+    <w:p>
+      <w:pPr>
+        <w:spacing w:after="0" w:line="240" w:lineRule="auto"/>
+      </w:pPr>
+      <w:r>
+        <w:continuationSeparator/>
+      </w:r>
+    </w:p>
+  </w:footnote>
+</w:footnotes>
 </file>
 
 <file path=word/styles.xml><?xml version="1.0" encoding="utf-8"?>
@@ -954,6 +1940,50 @@
     <w:semiHidden/>
     <w:unhideWhenUsed/>
   </w:style>
+  <w:style w:type="paragraph" w:styleId="Header">
+    <w:name w:val="header"/>
+    <w:basedOn w:val="Normal"/>
+    <w:link w:val="HeaderChar"/>
+    <w:uiPriority w:val="99"/>
+    <w:unhideWhenUsed/>
+    <w:rsid w:val="000469A6"/>
+    <w:pPr>
+      <w:tabs>
+        <w:tab w:val="center" w:pos="4680"/>
+        <w:tab w:val="right" w:pos="9360"/>
+      </w:tabs>
+      <w:spacing w:after="0" w:line="240" w:lineRule="auto"/>
+    </w:pPr>
+  </w:style>
+  <w:style w:type="character" w:customStyle="1" w:styleId="HeaderChar">
+    <w:name w:val="Header Char"/>
+    <w:basedOn w:val="DefaultParagraphFont"/>
+    <w:link w:val="Header"/>
+    <w:uiPriority w:val="99"/>
+    <w:rsid w:val="000469A6"/>
+  </w:style>
+  <w:style w:type="paragraph" w:styleId="Footer">
+    <w:name w:val="footer"/>
+    <w:basedOn w:val="Normal"/>
+    <w:link w:val="FooterChar"/>
+    <w:uiPriority w:val="99"/>
+    <w:unhideWhenUsed/>
+    <w:rsid w:val="000469A6"/>
+    <w:pPr>
+      <w:tabs>
+        <w:tab w:val="center" w:pos="4680"/>
+        <w:tab w:val="right" w:pos="9360"/>
+      </w:tabs>
+      <w:spacing w:after="0" w:line="240" w:lineRule="auto"/>
+    </w:pPr>
+  </w:style>
+  <w:style w:type="character" w:customStyle="1" w:styleId="FooterChar">
+    <w:name w:val="Footer Char"/>
+    <w:basedOn w:val="DefaultParagraphFont"/>
+    <w:link w:val="Footer"/>
+    <w:uiPriority w:val="99"/>
+    <w:rsid w:val="000469A6"/>
+  </w:style>
 </w:styles>
 </file>
 

</xml_diff>

<commit_message>
more speedup to 29sec
</commit_message>
<xml_diff>
--- a/cpu speedups 1D DD python code.docx
+++ b/cpu speedups 1D DD python code.docx
@@ -31,23 +31,7 @@
     </w:p>
     <w:p>
       <w:r>
-        <w:t xml:space="preserve">Running code with same parameters as the </w:t>
-      </w:r>
-      <w:proofErr w:type="spellStart"/>
-      <w:r>
-        <w:t>matlab</w:t>
-      </w:r>
-      <w:proofErr w:type="spellEnd"/>
-      <w:r>
-        <w:t xml:space="preserve"> and </w:t>
-      </w:r>
-      <w:proofErr w:type="spellStart"/>
-      <w:r>
-        <w:t>c++</w:t>
-      </w:r>
-      <w:proofErr w:type="spellEnd"/>
-      <w:r>
-        <w:t xml:space="preserve"> codes and -0.5 to 1.2V and only outputting the JV data and no excessive output to terminal.</w:t>
+        <w:t>Running code with same parameters as the matlab and c++ codes and -0.5 to 1.2V and only outputting the JV data and no excessive output to terminal.</w:t>
       </w:r>
     </w:p>
     <w:p>
@@ -62,31 +46,7 @@
     </w:p>
     <w:p>
       <w:r>
-        <w:t>1. Adding @</w:t>
-      </w:r>
-      <w:proofErr w:type="spellStart"/>
-      <w:r>
-        <w:t>jit</w:t>
-      </w:r>
-      <w:proofErr w:type="spellEnd"/>
-      <w:r>
-        <w:t xml:space="preserve"> (from </w:t>
-      </w:r>
-      <w:proofErr w:type="spellStart"/>
-      <w:r>
-        <w:t>numba</w:t>
-      </w:r>
-      <w:proofErr w:type="spellEnd"/>
-      <w:r>
-        <w:t xml:space="preserve">) to </w:t>
-      </w:r>
-      <w:proofErr w:type="spellStart"/>
-      <w:r>
-        <w:t>Thomas_solve</w:t>
-      </w:r>
-      <w:proofErr w:type="spellEnd"/>
-      <w:r>
-        <w:t xml:space="preserve"> </w:t>
+        <w:t xml:space="preserve">1. Adding @jit (from numba) to Thomas_solve </w:t>
       </w:r>
     </w:p>
     <w:p>
@@ -105,105 +65,25 @@
         <w:rPr>
           <w:b/>
         </w:rPr>
-        <w:t xml:space="preserve">Note: the fast version of </w:t>
-      </w:r>
-      <w:proofErr w:type="spellStart"/>
-      <w:r>
-        <w:rPr>
-          <w:b/>
-        </w:rPr>
-        <w:t>numba</w:t>
-      </w:r>
-      <w:proofErr w:type="spellEnd"/>
-      <w:r>
-        <w:rPr>
-          <w:b/>
-        </w:rPr>
-        <w:t xml:space="preserve">, with the </w:t>
-      </w:r>
-      <w:proofErr w:type="spellStart"/>
-      <w:r>
-        <w:rPr>
-          <w:b/>
-        </w:rPr>
-        <w:t>nopython</w:t>
-      </w:r>
-      <w:proofErr w:type="spellEnd"/>
-      <w:r>
-        <w:rPr>
-          <w:b/>
-        </w:rPr>
-        <w:t>=true tag, raises exception meaning my function can’t be optimized that way!</w:t>
-      </w:r>
-      <w:r>
-        <w:rPr>
-          <w:b/>
-        </w:rPr>
-        <w:t xml:space="preserve"> Same goes for all other functions tried to add @</w:t>
-      </w:r>
-      <w:proofErr w:type="spellStart"/>
-      <w:r>
-        <w:rPr>
-          <w:b/>
-        </w:rPr>
-        <w:t>jit</w:t>
-      </w:r>
-      <w:proofErr w:type="spellEnd"/>
-      <w:r>
-        <w:rPr>
-          <w:b/>
-        </w:rPr>
-        <w:t xml:space="preserve"> with </w:t>
-      </w:r>
-      <w:proofErr w:type="spellStart"/>
-      <w:r>
-        <w:rPr>
-          <w:b/>
-        </w:rPr>
-        <w:t>nopython</w:t>
-      </w:r>
-      <w:proofErr w:type="spellEnd"/>
-      <w:r>
-        <w:rPr>
-          <w:b/>
-        </w:rPr>
-        <w:t xml:space="preserve"> tag, it gave an error.</w:t>
-      </w:r>
-    </w:p>
-    <w:p>
-      <w:pPr>
-        <w:rPr>
-          <w:b/>
-        </w:rPr>
-      </w:pPr>
-    </w:p>
-    <w:p>
-      <w:r>
-        <w:t>2. Try adding @</w:t>
-      </w:r>
-      <w:proofErr w:type="spellStart"/>
-      <w:r>
-        <w:t>jit</w:t>
-      </w:r>
-      <w:proofErr w:type="spellEnd"/>
-      <w:r>
-        <w:t xml:space="preserve"> to other functions, i.e. continuity setup, </w:t>
-      </w:r>
-      <w:proofErr w:type="spellStart"/>
-      <w:r>
-        <w:t>poisson</w:t>
-      </w:r>
-      <w:proofErr w:type="spellEnd"/>
-      <w:r>
-        <w:t xml:space="preserve"> setup, Bernoulli… With all of these, the </w:t>
-      </w:r>
-      <w:proofErr w:type="spellStart"/>
-      <w:r>
-        <w:t>cpu</w:t>
-      </w:r>
-      <w:proofErr w:type="spellEnd"/>
-      <w:r>
-        <w:t xml:space="preserve"> speed actually slowed</w:t>
+        <w:t>Note: the fast version of numba, with the nopython=true tag, raises exception meaning my function can’t be optimized that way!</w:t>
+      </w:r>
+      <w:r>
+        <w:rPr>
+          <w:b/>
+        </w:rPr>
+        <w:t xml:space="preserve"> Same goes for all other functions tried to add @jit with nopython tag, it gave an error.</w:t>
+      </w:r>
+    </w:p>
+    <w:p>
+      <w:pPr>
+        <w:rPr>
+          <w:b/>
+        </w:rPr>
+      </w:pPr>
+    </w:p>
+    <w:p>
+      <w:r>
+        <w:t>2. Try adding @jit to other functions, i.e. continuity setup, poisson setup, Bernoulli… With all of these, the cpu speed actually slowed</w:t>
       </w:r>
       <w:r>
         <w:t>, to ~120sec.. So I guess the time to compile is taking longer than before..</w:t>
@@ -211,37 +91,13 @@
     </w:p>
     <w:p>
       <w:r>
-        <w:t>So removed @</w:t>
-      </w:r>
-      <w:proofErr w:type="spellStart"/>
-      <w:r>
-        <w:t>jit</w:t>
-      </w:r>
-      <w:proofErr w:type="spellEnd"/>
-      <w:r>
-        <w:t xml:space="preserve"> from these functions.</w:t>
+        <w:t>So removed @jit from these functions.</w:t>
       </w:r>
     </w:p>
     <w:p/>
     <w:p>
       <w:r>
-        <w:t xml:space="preserve">3. checked if in </w:t>
-      </w:r>
-      <w:proofErr w:type="spellStart"/>
-      <w:r>
-        <w:t>Thomas_solve</w:t>
-      </w:r>
-      <w:proofErr w:type="spellEnd"/>
-      <w:r>
-        <w:t>, when using @</w:t>
-      </w:r>
-      <w:proofErr w:type="spellStart"/>
-      <w:r>
-        <w:t>jit</w:t>
-      </w:r>
-      <w:proofErr w:type="spellEnd"/>
-      <w:r>
-        <w:t>, directly accessing the diagonal arrays through system. (the object) makes a time difference:</w:t>
+        <w:t>3. checked if in Thomas_solve, when using @jit, directly accessing the diagonal arrays through system. (the object) makes a time difference:</w:t>
       </w:r>
     </w:p>
     <w:p>
@@ -261,70 +117,20 @@
     </w:p>
     <w:p>
       <w:r>
-        <w:t xml:space="preserve">So it is better to make a copy (i.e. I was using </w:t>
-      </w:r>
-      <w:proofErr w:type="spellStart"/>
-      <w:r>
-        <w:t>deepcopy</w:t>
-      </w:r>
-      <w:proofErr w:type="spellEnd"/>
-      <w:r>
-        <w:t>) of the arrays and then use those…</w:t>
-      </w:r>
-    </w:p>
-    <w:p>
-      <w:pPr>
-        <w:rPr>
-          <w:b/>
-        </w:rPr>
-      </w:pPr>
-      <w:r>
-        <w:rPr>
-          <w:b/>
-        </w:rPr>
-        <w:t xml:space="preserve">Note: if access the arrays directly using the objects with </w:t>
-      </w:r>
-      <w:proofErr w:type="spellStart"/>
-      <w:r>
-        <w:rPr>
-          <w:b/>
-        </w:rPr>
-        <w:t>numba</w:t>
-      </w:r>
-      <w:proofErr w:type="spellEnd"/>
-      <w:r>
-        <w:rPr>
-          <w:b/>
-        </w:rPr>
-        <w:t>, it is actually slower than without adding the @</w:t>
-      </w:r>
-      <w:proofErr w:type="spellStart"/>
-      <w:r>
-        <w:rPr>
-          <w:b/>
-        </w:rPr>
-        <w:t>jit</w:t>
-      </w:r>
-      <w:proofErr w:type="spellEnd"/>
-      <w:r>
-        <w:rPr>
-          <w:b/>
-        </w:rPr>
-        <w:t xml:space="preserve"> tag! (w/o @</w:t>
-      </w:r>
-      <w:proofErr w:type="spellStart"/>
-      <w:r>
-        <w:rPr>
-          <w:b/>
-        </w:rPr>
-        <w:t>jit</w:t>
-      </w:r>
-      <w:proofErr w:type="spellEnd"/>
-      <w:r>
-        <w:rPr>
-          <w:b/>
-        </w:rPr>
-        <w:t xml:space="preserve"> was 138 sec).</w:t>
+        <w:t>So it is better to make a copy (i.e. I was using deepcopy) of the arrays and then use those…</w:t>
+      </w:r>
+    </w:p>
+    <w:p>
+      <w:pPr>
+        <w:rPr>
+          <w:b/>
+        </w:rPr>
+      </w:pPr>
+      <w:r>
+        <w:rPr>
+          <w:b/>
+        </w:rPr>
+        <w:t>Note: if access the arrays directly using the objects with numba, it is actually slower than without adding the @jit tag! (w/o @jit was 138 sec).</w:t>
       </w:r>
     </w:p>
     <w:p>
@@ -342,21 +148,11 @@
         <w:t xml:space="preserve">4. </w:t>
       </w:r>
       <w:r>
-        <w:t xml:space="preserve">Check if the </w:t>
-      </w:r>
-      <w:proofErr w:type="spellStart"/>
-      <w:r>
-        <w:t>np.copy</w:t>
-      </w:r>
-      <w:proofErr w:type="spellEnd"/>
-      <w:r>
-        <w:t xml:space="preserve">() is faster than using </w:t>
-      </w:r>
-      <w:proofErr w:type="spellStart"/>
+        <w:t xml:space="preserve">Check if the np.copy() is faster than using </w:t>
+      </w:r>
       <w:r>
         <w:t>copy.deepcopy</w:t>
       </w:r>
-      <w:proofErr w:type="spellEnd"/>
       <w:r>
         <w:t xml:space="preserve"> for within Thomas solver:</w:t>
       </w:r>
@@ -364,15 +160,7 @@
     <w:p>
       <w:r>
         <w:tab/>
-        <w:t xml:space="preserve">This is for copying the diagonal, upper, lower, and </w:t>
-      </w:r>
-      <w:proofErr w:type="spellStart"/>
-      <w:r>
-        <w:t>rhs</w:t>
-      </w:r>
-      <w:proofErr w:type="spellEnd"/>
-      <w:r>
-        <w:t xml:space="preserve"> arrays.</w:t>
+        <w:t>This is for copying the diagonal, upper, lower, and rhs arrays.</w:t>
       </w:r>
     </w:p>
     <w:p>
@@ -390,23 +178,7 @@
     <w:p/>
     <w:p>
       <w:r>
-        <w:t xml:space="preserve">5. Check if passing </w:t>
-      </w:r>
-      <w:proofErr w:type="spellStart"/>
-      <w:r>
-        <w:t>explicitely</w:t>
-      </w:r>
-      <w:proofErr w:type="spellEnd"/>
-      <w:r>
-        <w:t xml:space="preserve"> these arrays to the </w:t>
-      </w:r>
-      <w:proofErr w:type="spellStart"/>
-      <w:r>
-        <w:t>Thomas_solve</w:t>
-      </w:r>
-      <w:proofErr w:type="spellEnd"/>
-      <w:r>
-        <w:t xml:space="preserve"> function, instead of passing an object is faster.</w:t>
+        <w:t>5. Check if passing explicitely these arrays to the Thomas_solve function, instead of passing an object is faster.</w:t>
       </w:r>
     </w:p>
     <w:p>
@@ -422,63 +194,7 @@
         <w:rPr>
           <w:b/>
         </w:rPr>
-        <w:t xml:space="preserve">But I still need to do the copy  for the diagonal, otherwise it will be modified by the </w:t>
-      </w:r>
-      <w:proofErr w:type="spellStart"/>
-      <w:r>
-        <w:rPr>
-          <w:b/>
-        </w:rPr>
-        <w:t>thonmas</w:t>
-      </w:r>
-      <w:proofErr w:type="spellEnd"/>
-      <w:r>
-        <w:rPr>
-          <w:b/>
-        </w:rPr>
-        <w:t xml:space="preserve"> solve! </w:t>
-      </w:r>
-      <w:proofErr w:type="spellStart"/>
-      <w:r>
-        <w:rPr>
-          <w:b/>
-        </w:rPr>
-        <w:t>Rhs</w:t>
-      </w:r>
-      <w:proofErr w:type="spellEnd"/>
-      <w:r>
-        <w:rPr>
-          <w:b/>
-        </w:rPr>
-        <w:t xml:space="preserve"> is ok to be changed, b/c it is </w:t>
-      </w:r>
-      <w:proofErr w:type="spellStart"/>
-      <w:r>
-        <w:rPr>
-          <w:b/>
-        </w:rPr>
-        <w:t>resetup</w:t>
-      </w:r>
-      <w:proofErr w:type="spellEnd"/>
-      <w:r>
-        <w:rPr>
-          <w:b/>
-        </w:rPr>
-        <w:t xml:space="preserve"> in every </w:t>
-      </w:r>
-      <w:proofErr w:type="spellStart"/>
-      <w:r>
-        <w:rPr>
-          <w:b/>
-        </w:rPr>
-        <w:t>iter</w:t>
-      </w:r>
-      <w:proofErr w:type="spellEnd"/>
-      <w:r>
-        <w:rPr>
-          <w:b/>
-        </w:rPr>
-        <w:t xml:space="preserve"> anyway…</w:t>
+        <w:t>But I still need to do the copy  for the diagonal, otherwise it will be modified by the thonmas solve! Rhs is ok to be changed, b/c it is resetup in every iter anyway…</w:t>
       </w:r>
     </w:p>
     <w:p>
@@ -537,23 +253,7 @@
           <w:b/>
           <w:color w:val="70AD47" w:themeColor="accent6"/>
         </w:rPr>
-        <w:t xml:space="preserve">And now it is able to compile with </w:t>
-      </w:r>
-      <w:proofErr w:type="spellStart"/>
-      <w:r>
-        <w:rPr>
-          <w:b/>
-          <w:color w:val="70AD47" w:themeColor="accent6"/>
-        </w:rPr>
-        <w:t>nopython</w:t>
-      </w:r>
-      <w:proofErr w:type="spellEnd"/>
-      <w:r>
-        <w:rPr>
-          <w:b/>
-          <w:color w:val="70AD47" w:themeColor="accent6"/>
-        </w:rPr>
-        <w:t xml:space="preserve">=True!! </w:t>
+        <w:t xml:space="preserve">And now it is able to compile with nopython=True!! </w:t>
       </w:r>
       <w:r>
         <w:rPr>
@@ -567,23 +267,7 @@
           <w:b/>
           <w:color w:val="70AD47" w:themeColor="accent6"/>
         </w:rPr>
-        <w:t xml:space="preserve">  it was the objects passing that gave issues! But found that adding </w:t>
-      </w:r>
-      <w:proofErr w:type="spellStart"/>
-      <w:r>
-        <w:rPr>
-          <w:b/>
-          <w:color w:val="70AD47" w:themeColor="accent6"/>
-        </w:rPr>
-        <w:t>nopython</w:t>
-      </w:r>
-      <w:proofErr w:type="spellEnd"/>
-      <w:r>
-        <w:rPr>
-          <w:b/>
-          <w:color w:val="70AD47" w:themeColor="accent6"/>
-        </w:rPr>
-        <w:t>=True didn’t give additional speedup, so probably it was doing that already anyway!</w:t>
+        <w:t xml:space="preserve">  it was the objects passing that gave issues! But found that adding nopython=True didn’t give additional speedup, so probably it was doing that already anyway!</w:t>
       </w:r>
     </w:p>
     <w:p>
@@ -617,68 +301,32 @@
           <w:color w:val="FF0000"/>
           <w:sz w:val="28"/>
         </w:rPr>
-        <w:t xml:space="preserve">Previous, first implementation had 43sec spent in </w:t>
-      </w:r>
-      <w:proofErr w:type="spellStart"/>
-      <w:r>
+        <w:t>Previous, first implementation had 43sec spent in Thomas_solve.</w:t>
+      </w:r>
+    </w:p>
+    <w:p>
+      <w:pPr>
         <w:rPr>
           <w:b/>
           <w:color w:val="FF0000"/>
           <w:sz w:val="28"/>
         </w:rPr>
-        <w:t>Thomas_solve</w:t>
-      </w:r>
-      <w:proofErr w:type="spellEnd"/>
+      </w:pPr>
       <w:r>
         <w:rPr>
           <w:b/>
           <w:color w:val="FF0000"/>
           <w:sz w:val="28"/>
         </w:rPr>
-        <w:t>.</w:t>
-      </w:r>
-    </w:p>
-    <w:p>
-      <w:pPr>
+        <w:t xml:space="preserve">Now </w:t>
+      </w:r>
+      <w:r>
         <w:rPr>
           <w:b/>
           <w:color w:val="FF0000"/>
           <w:sz w:val="28"/>
         </w:rPr>
-      </w:pPr>
-      <w:r>
-        <w:rPr>
-          <w:b/>
-          <w:color w:val="FF0000"/>
-          <w:sz w:val="28"/>
-        </w:rPr>
-        <w:t xml:space="preserve">Now </w:t>
-      </w:r>
-      <w:r>
-        <w:rPr>
-          <w:b/>
-          <w:color w:val="FF0000"/>
-          <w:sz w:val="28"/>
-        </w:rPr>
-        <w:t xml:space="preserve">537 </w:t>
-      </w:r>
-      <w:proofErr w:type="spellStart"/>
-      <w:r>
-        <w:rPr>
-          <w:b/>
-          <w:color w:val="FF0000"/>
-          <w:sz w:val="28"/>
-        </w:rPr>
-        <w:t>ms</w:t>
-      </w:r>
-      <w:proofErr w:type="spellEnd"/>
-      <w:r>
-        <w:rPr>
-          <w:b/>
-          <w:color w:val="FF0000"/>
-          <w:sz w:val="28"/>
-        </w:rPr>
-        <w:t>!!!!!!!!!!!!!!!!!!!!!!!!!!!!</w:t>
+        <w:t>537 ms!!!!!!!!!!!!!!!!!!!!!!!!!!!!</w:t>
       </w:r>
     </w:p>
     <w:p>
@@ -723,175 +371,105 @@
           <w:color w:val="70AD47" w:themeColor="accent6"/>
           <w:sz w:val="24"/>
         </w:rPr>
-        <w:t xml:space="preserve">Sped up </w:t>
-      </w:r>
-      <w:proofErr w:type="spellStart"/>
+        <w:t>Sped up bernoulli functions by a lot by passing the bn1 and bn2 arrays themselves and using them within the for loop</w:t>
+      </w:r>
       <w:r>
         <w:rPr>
           <w:b/>
           <w:color w:val="70AD47" w:themeColor="accent6"/>
           <w:sz w:val="24"/>
         </w:rPr>
-        <w:t>bernoulli</w:t>
-      </w:r>
-      <w:proofErr w:type="spellEnd"/>
+        <w:t>, instead of using self. to access the member variables within the loop.</w:t>
+      </w:r>
       <w:r>
         <w:rPr>
           <w:b/>
           <w:color w:val="70AD47" w:themeColor="accent6"/>
           <w:sz w:val="24"/>
         </w:rPr>
-        <w:t xml:space="preserve"> functions by a lot by passing the bn1 and bn2 arrays themselves and using them within the for loop</w:t>
-      </w:r>
-      <w:r>
+        <w:t xml:space="preserve"> Also added @jit.</w:t>
+      </w:r>
+    </w:p>
+    <w:p>
+      <w:pPr>
         <w:rPr>
           <w:b/>
           <w:color w:val="70AD47" w:themeColor="accent6"/>
           <w:sz w:val="24"/>
         </w:rPr>
-        <w:t>, instead of using self. to access the member variables within the loop.</w:t>
-      </w:r>
-      <w:r>
-        <w:rPr>
-          <w:b/>
-          <w:color w:val="70AD47" w:themeColor="accent6"/>
+      </w:pPr>
+    </w:p>
+    <w:p>
+      <w:pPr>
+        <w:rPr>
+          <w:b/>
           <w:sz w:val="24"/>
         </w:rPr>
-        <w:t xml:space="preserve"> Also added @</w:t>
-      </w:r>
-      <w:proofErr w:type="spellStart"/>
-      <w:r>
-        <w:rPr>
-          <w:b/>
-          <w:color w:val="70AD47" w:themeColor="accent6"/>
+      </w:pPr>
+      <w:r>
+        <w:rPr>
+          <w:b/>
           <w:sz w:val="24"/>
         </w:rPr>
-        <w:t>jit</w:t>
-      </w:r>
-      <w:proofErr w:type="spellEnd"/>
-      <w:r>
-        <w:rPr>
-          <w:b/>
-          <w:color w:val="70AD47" w:themeColor="accent6"/>
+        <w:t xml:space="preserve">  </w:t>
+      </w:r>
+      <w:r>
+        <w:rPr>
+          <w:b/>
           <w:sz w:val="24"/>
         </w:rPr>
-        <w:t>.</w:t>
-      </w:r>
-    </w:p>
-    <w:p>
-      <w:pPr>
-        <w:rPr>
-          <w:b/>
-          <w:color w:val="70AD47" w:themeColor="accent6"/>
+        <w:t>note: since python passes variables like by reference, if th</w:t>
+      </w:r>
+      <w:r>
+        <w:rPr>
+          <w:b/>
           <w:sz w:val="24"/>
         </w:rPr>
-      </w:pPr>
-    </w:p>
-    <w:p>
-      <w:pPr>
+        <w:t xml:space="preserve">e variables are mutatable, like </w:t>
+      </w:r>
+      <w:r>
         <w:rPr>
           <w:b/>
           <w:sz w:val="24"/>
         </w:rPr>
-      </w:pPr>
+        <w:t xml:space="preserve">an array, we can mutate them </w:t>
+      </w:r>
       <w:r>
         <w:rPr>
           <w:b/>
           <w:sz w:val="24"/>
         </w:rPr>
-        <w:t xml:space="preserve">  </w:t>
+        <w:t xml:space="preserve">inside a function </w:t>
       </w:r>
       <w:r>
         <w:rPr>
           <w:b/>
           <w:sz w:val="24"/>
         </w:rPr>
-        <w:t>note: since python passes variables like by reference, if th</w:t>
+        <w:t>and the changes will remain outside the function!</w:t>
       </w:r>
       <w:r>
         <w:rPr>
           <w:b/>
           <w:sz w:val="24"/>
         </w:rPr>
-        <w:t xml:space="preserve">e variables are </w:t>
-      </w:r>
-      <w:proofErr w:type="spellStart"/>
-      <w:r>
-        <w:rPr>
-          <w:b/>
+        <w:t xml:space="preserve"> So we don’t need to update self.B_n1, b/c just by changing the passed in self.B_n1, we are mutating the actual object attribute.</w:t>
+      </w:r>
+    </w:p>
+    <w:p>
+      <w:pPr>
+        <w:rPr>
+          <w:b/>
+          <w:color w:val="70AD47" w:themeColor="accent6"/>
+        </w:rPr>
+      </w:pPr>
+      <w:r>
+        <w:rPr>
+          <w:b/>
+          <w:color w:val="70AD47" w:themeColor="accent6"/>
           <w:sz w:val="24"/>
         </w:rPr>
-        <w:t>mutatable</w:t>
-      </w:r>
-      <w:proofErr w:type="spellEnd"/>
-      <w:r>
-        <w:rPr>
-          <w:b/>
-          <w:sz w:val="24"/>
-        </w:rPr>
-        <w:t xml:space="preserve">, like </w:t>
-      </w:r>
-      <w:r>
-        <w:rPr>
-          <w:b/>
-          <w:sz w:val="24"/>
-        </w:rPr>
-        <w:t xml:space="preserve">an array, we can mutate them </w:t>
-      </w:r>
-      <w:r>
-        <w:rPr>
-          <w:b/>
-          <w:sz w:val="24"/>
-        </w:rPr>
-        <w:t xml:space="preserve">inside a function </w:t>
-      </w:r>
-      <w:r>
-        <w:rPr>
-          <w:b/>
-          <w:sz w:val="24"/>
-        </w:rPr>
-        <w:t>and the changes will remain outside the function!</w:t>
-      </w:r>
-      <w:r>
-        <w:rPr>
-          <w:b/>
-          <w:sz w:val="24"/>
-        </w:rPr>
-        <w:t xml:space="preserve"> So we don’t need to update self.B_n1, b/c just by changing the passed in self.B_n1, we are mutating the actual object attribute.</w:t>
-      </w:r>
-    </w:p>
-    <w:p>
-      <w:pPr>
-        <w:rPr>
-          <w:b/>
-          <w:color w:val="70AD47" w:themeColor="accent6"/>
-        </w:rPr>
-      </w:pPr>
-      <w:r>
-        <w:rPr>
-          <w:b/>
-          <w:color w:val="70AD47" w:themeColor="accent6"/>
-          <w:sz w:val="24"/>
-        </w:rPr>
-        <w:t>Confirmed that the speedup was due to not using self. within the for loop,  not just due to the @</w:t>
-      </w:r>
-      <w:proofErr w:type="spellStart"/>
-      <w:r>
-        <w:rPr>
-          <w:b/>
-          <w:color w:val="70AD47" w:themeColor="accent6"/>
-          <w:sz w:val="24"/>
-        </w:rPr>
-        <w:t>jit</w:t>
-      </w:r>
-      <w:proofErr w:type="spellEnd"/>
-      <w:r>
-        <w:rPr>
-          <w:b/>
-          <w:color w:val="70AD47" w:themeColor="accent6"/>
-          <w:sz w:val="24"/>
-        </w:rPr>
-        <w:t>!!</w:t>
+        <w:t>Confirmed that the speedup was due to not using self. within the for loop,  not just due to the @jit!!</w:t>
       </w:r>
     </w:p>
     <w:p>
@@ -908,51 +486,15 @@
           <w:color w:val="FF0000"/>
           <w:sz w:val="28"/>
         </w:rPr>
-        <w:t xml:space="preserve">Went from spending 25 sec in the </w:t>
-      </w:r>
-      <w:proofErr w:type="spellStart"/>
+        <w:t xml:space="preserve">Went from spending 25 sec in the Bernoulli_n function to </w:t>
+      </w:r>
       <w:r>
         <w:rPr>
           <w:b/>
           <w:color w:val="FF0000"/>
           <w:sz w:val="28"/>
         </w:rPr>
-        <w:t>Bernoulli_n</w:t>
-      </w:r>
-      <w:proofErr w:type="spellEnd"/>
-      <w:r>
-        <w:rPr>
-          <w:b/>
-          <w:color w:val="FF0000"/>
-          <w:sz w:val="28"/>
-        </w:rPr>
-        <w:t xml:space="preserve"> function to </w:t>
-      </w:r>
-      <w:r>
-        <w:rPr>
-          <w:b/>
-          <w:color w:val="FF0000"/>
-          <w:sz w:val="28"/>
-        </w:rPr>
-        <w:t xml:space="preserve">129 </w:t>
-      </w:r>
-      <w:proofErr w:type="spellStart"/>
-      <w:r>
-        <w:rPr>
-          <w:b/>
-          <w:color w:val="FF0000"/>
-          <w:sz w:val="28"/>
-        </w:rPr>
-        <w:t>ms</w:t>
-      </w:r>
-      <w:proofErr w:type="spellEnd"/>
-      <w:r>
-        <w:rPr>
-          <w:b/>
-          <w:color w:val="FF0000"/>
-          <w:sz w:val="28"/>
-        </w:rPr>
-        <w:t>!!!!!</w:t>
+        <w:t>129 ms!!!!!</w:t>
       </w:r>
     </w:p>
     <w:p>
@@ -993,35 +535,7 @@
           <w:b/>
         </w:rPr>
         <w:lastRenderedPageBreak/>
-        <w:t>Try to move Bernoulli function outside of the continuity class to see if that will let me use the @</w:t>
-      </w:r>
-      <w:proofErr w:type="spellStart"/>
-      <w:r>
-        <w:rPr>
-          <w:b/>
-        </w:rPr>
-        <w:t>jit</w:t>
-      </w:r>
-      <w:proofErr w:type="spellEnd"/>
-      <w:r>
-        <w:rPr>
-          <w:b/>
-        </w:rPr>
-        <w:t>(</w:t>
-      </w:r>
-      <w:proofErr w:type="spellStart"/>
-      <w:r>
-        <w:rPr>
-          <w:b/>
-        </w:rPr>
-        <w:t>nopython</w:t>
-      </w:r>
-      <w:proofErr w:type="spellEnd"/>
-      <w:r>
-        <w:rPr>
-          <w:b/>
-        </w:rPr>
-        <w:t xml:space="preserve"> = True) option or if will give any additional speedup.</w:t>
+        <w:t>Try to move Bernoulli function outside of the continuity class to see if that will let me use the @jit(nopython = True) option or if will give any additional speedup.</w:t>
       </w:r>
     </w:p>
     <w:p>
@@ -1045,95 +559,27 @@
           <w:color w:val="70AD47" w:themeColor="accent6"/>
           <w:sz w:val="24"/>
         </w:rPr>
-        <w:t xml:space="preserve">Yes, it does allow me to run </w:t>
-      </w:r>
-      <w:proofErr w:type="spellStart"/>
-      <w:r>
-        <w:rPr>
-          <w:b/>
-          <w:color w:val="70AD47" w:themeColor="accent6"/>
-          <w:sz w:val="24"/>
-        </w:rPr>
-        <w:t>nopython</w:t>
-      </w:r>
-      <w:proofErr w:type="spellEnd"/>
-      <w:r>
-        <w:rPr>
-          <w:b/>
-          <w:color w:val="70AD47" w:themeColor="accent6"/>
-          <w:sz w:val="24"/>
-        </w:rPr>
-        <w:t xml:space="preserve"> = True!!!-&gt; so I figured that part out!!!--&gt;  need to have no objects in the way, if want to compile the functions!!! With </w:t>
-      </w:r>
-      <w:proofErr w:type="spellStart"/>
-      <w:r>
-        <w:rPr>
-          <w:b/>
-          <w:color w:val="70AD47" w:themeColor="accent6"/>
-          <w:sz w:val="24"/>
-        </w:rPr>
-        <w:t>numba</w:t>
-      </w:r>
-      <w:proofErr w:type="spellEnd"/>
-      <w:r>
-        <w:rPr>
-          <w:b/>
-          <w:color w:val="70AD47" w:themeColor="accent6"/>
-          <w:sz w:val="24"/>
-        </w:rPr>
-        <w:t xml:space="preserve"> and </w:t>
-      </w:r>
-      <w:proofErr w:type="spellStart"/>
-      <w:r>
-        <w:rPr>
-          <w:b/>
-          <w:color w:val="70AD47" w:themeColor="accent6"/>
-          <w:sz w:val="24"/>
-        </w:rPr>
-        <w:t>nopython</w:t>
-      </w:r>
-      <w:proofErr w:type="spellEnd"/>
-      <w:r>
-        <w:rPr>
-          <w:b/>
-          <w:color w:val="70AD47" w:themeColor="accent6"/>
-          <w:sz w:val="24"/>
-        </w:rPr>
-        <w:t xml:space="preserve"> =  true!!</w:t>
-      </w:r>
-    </w:p>
-    <w:p>
-      <w:pPr>
-        <w:rPr>
-          <w:b/>
-        </w:rPr>
-      </w:pPr>
-    </w:p>
-    <w:p>
-      <w:pPr>
-        <w:rPr>
-          <w:b/>
-        </w:rPr>
-      </w:pPr>
-      <w:r>
-        <w:rPr>
-          <w:b/>
-        </w:rPr>
-        <w:t xml:space="preserve">Again, comparing </w:t>
-      </w:r>
-      <w:proofErr w:type="spellStart"/>
-      <w:r>
-        <w:rPr>
-          <w:b/>
-        </w:rPr>
-        <w:t>explicitely</w:t>
-      </w:r>
-      <w:proofErr w:type="spellEnd"/>
-      <w:r>
-        <w:rPr>
-          <w:b/>
-        </w:rPr>
-        <w:t xml:space="preserve"> is there a time difference between having Bernoulli function inside the class and outside??:</w:t>
+        <w:t>Yes, it does allow me to run nopython = True!!!-&gt; so I figured that part out!!!--&gt;  need to have no objects in the way, if want to compile the functions!!! With numba and nopython =  true!!</w:t>
+      </w:r>
+    </w:p>
+    <w:p>
+      <w:pPr>
+        <w:rPr>
+          <w:b/>
+        </w:rPr>
+      </w:pPr>
+    </w:p>
+    <w:p>
+      <w:pPr>
+        <w:rPr>
+          <w:b/>
+        </w:rPr>
+      </w:pPr>
+      <w:r>
+        <w:rPr>
+          <w:b/>
+        </w:rPr>
+        <w:t>Again, comparing explicitely is there a time difference between having Bernoulli function inside the class and outside??:</w:t>
       </w:r>
     </w:p>
     <w:p>
@@ -1234,77 +680,29 @@
           <w:b/>
           <w:color w:val="FF0000"/>
         </w:rPr>
-        <w:t xml:space="preserve"> </w:t>
-      </w:r>
-      <w:proofErr w:type="spellStart"/>
-      <w:r>
-        <w:rPr>
-          <w:b/>
-          <w:color w:val="FF0000"/>
-        </w:rPr>
-        <w:t>set_main_diag</w:t>
-      </w:r>
-      <w:proofErr w:type="spellEnd"/>
-      <w:r>
-        <w:rPr>
-          <w:b/>
-          <w:color w:val="FF0000"/>
-        </w:rPr>
-        <w:t xml:space="preserve"> of the continuity equations modules at 5.5 sec each</w:t>
-      </w:r>
-    </w:p>
-    <w:p>
-      <w:pPr>
-        <w:rPr>
-          <w:b/>
-          <w:color w:val="70AD47" w:themeColor="accent6"/>
-        </w:rPr>
-      </w:pPr>
-      <w:r>
-        <w:rPr>
-          <w:b/>
-          <w:color w:val="70AD47" w:themeColor="accent6"/>
-        </w:rPr>
-        <w:t xml:space="preserve">So use the same strategy, pass to the </w:t>
-      </w:r>
-      <w:proofErr w:type="spellStart"/>
-      <w:r>
-        <w:rPr>
-          <w:b/>
-          <w:color w:val="70AD47" w:themeColor="accent6"/>
-        </w:rPr>
-        <w:t>set_main_diag</w:t>
-      </w:r>
-      <w:proofErr w:type="spellEnd"/>
-      <w:r>
-        <w:rPr>
-          <w:b/>
-          <w:color w:val="70AD47" w:themeColor="accent6"/>
-        </w:rPr>
-        <w:t xml:space="preserve"> function all the necessary variables, instead of reaching in and using self…..</w:t>
-      </w:r>
-      <w:r>
-        <w:rPr>
-          <w:b/>
-          <w:color w:val="70AD47" w:themeColor="accent6"/>
-        </w:rPr>
-        <w:t>, so then can use @</w:t>
-      </w:r>
-      <w:proofErr w:type="spellStart"/>
-      <w:r>
-        <w:rPr>
-          <w:b/>
-          <w:color w:val="70AD47" w:themeColor="accent6"/>
-        </w:rPr>
-        <w:t>jit</w:t>
-      </w:r>
-      <w:proofErr w:type="spellEnd"/>
-      <w:r>
-        <w:rPr>
-          <w:b/>
-          <w:color w:val="70AD47" w:themeColor="accent6"/>
-        </w:rPr>
-        <w:t xml:space="preserve"> for speedup.</w:t>
+        <w:t xml:space="preserve"> set_main_diag of the continuity equations modules at 5.5 sec each</w:t>
+      </w:r>
+    </w:p>
+    <w:p>
+      <w:pPr>
+        <w:rPr>
+          <w:b/>
+          <w:color w:val="70AD47" w:themeColor="accent6"/>
+        </w:rPr>
+      </w:pPr>
+      <w:r>
+        <w:rPr>
+          <w:b/>
+          <w:color w:val="70AD47" w:themeColor="accent6"/>
+        </w:rPr>
+        <w:t>So use the same strategy, pass to the set_main_diag function all the necessary variables, instead of reaching in and using self…..</w:t>
+      </w:r>
+      <w:r>
+        <w:rPr>
+          <w:b/>
+          <w:color w:val="70AD47" w:themeColor="accent6"/>
+        </w:rPr>
+        <w:t>, so then can use @jit for speedup.</w:t>
       </w:r>
     </w:p>
     <w:p>
@@ -1361,23 +759,7 @@
           <w:b/>
           <w:color w:val="70AD47" w:themeColor="accent6"/>
         </w:rPr>
-        <w:t xml:space="preserve">Now follow the same strategy for setting of upper and </w:t>
-      </w:r>
-      <w:proofErr w:type="spellStart"/>
-      <w:r>
-        <w:rPr>
-          <w:b/>
-          <w:color w:val="70AD47" w:themeColor="accent6"/>
-        </w:rPr>
-        <w:t>lower_diags</w:t>
-      </w:r>
-      <w:proofErr w:type="spellEnd"/>
-      <w:r>
-        <w:rPr>
-          <w:b/>
-          <w:color w:val="70AD47" w:themeColor="accent6"/>
-        </w:rPr>
-        <w:t>:</w:t>
+        <w:t>Now follow the same strategy for setting of upper and lower_diags:</w:t>
       </w:r>
     </w:p>
     <w:p>
@@ -1399,23 +781,264 @@
           <w:color w:val="FF0000"/>
         </w:rPr>
       </w:pPr>
+      <w:r>
+        <w:rPr>
+          <w:b/>
+          <w:color w:val="FF0000"/>
+        </w:rPr>
+        <w:t>Now we are at 35.2 sec</w:t>
+      </w:r>
+    </w:p>
+    <w:p>
+      <w:pPr>
+        <w:rPr>
+          <w:b/>
+          <w:color w:val="70AD47" w:themeColor="accent6"/>
+        </w:rPr>
+      </w:pPr>
+      <w:r>
+        <w:rPr>
+          <w:b/>
+          <w:color w:val="70AD47" w:themeColor="accent6"/>
+        </w:rPr>
+        <w:t>Did similar stragety with compute R Langevin, but  was trickier b/c it was relying on stuff from params…</w:t>
+      </w:r>
+    </w:p>
+    <w:p>
+      <w:pPr>
+        <w:rPr>
+          <w:b/>
+          <w:color w:val="70AD47" w:themeColor="accent6"/>
+        </w:rPr>
+      </w:pPr>
+      <w:r>
+        <w:rPr>
+          <w:b/>
+          <w:color w:val="70AD47" w:themeColor="accent6"/>
+        </w:rPr>
+        <w:t>So I had it grab the stuff from params once, instead of doing it within the for loop. I find grabbing stuff form objects within for loops is very slow!!</w:t>
+      </w:r>
+    </w:p>
+    <w:p>
+      <w:pPr>
+        <w:pBdr>
+          <w:bottom w:val="single" w:sz="6" w:space="1" w:color="auto"/>
+        </w:pBdr>
+        <w:rPr>
+          <w:b/>
+          <w:color w:val="70AD47" w:themeColor="accent6"/>
+        </w:rPr>
+      </w:pPr>
+    </w:p>
+    <w:p>
+      <w:pPr>
+        <w:jc w:val="center"/>
+        <w:rPr>
+          <w:b/>
+          <w:color w:val="FF0000"/>
+        </w:rPr>
+      </w:pPr>
+      <w:r>
+        <w:rPr>
+          <w:b/>
+          <w:color w:val="FF0000"/>
+        </w:rPr>
+        <w:t xml:space="preserve">Now are at </w:t>
+      </w:r>
+      <w:r>
+        <w:rPr>
+          <w:b/>
+          <w:color w:val="FF0000"/>
+        </w:rPr>
+        <w:t>29</w:t>
+      </w:r>
+      <w:r>
+        <w:rPr>
+          <w:b/>
+          <w:color w:val="FF0000"/>
+        </w:rPr>
+        <w:t>.</w:t>
+      </w:r>
+      <w:r>
+        <w:rPr>
+          <w:b/>
+          <w:color w:val="FF0000"/>
+        </w:rPr>
+        <w:t>9</w:t>
+      </w:r>
+      <w:r>
+        <w:rPr>
+          <w:b/>
+          <w:color w:val="FF0000"/>
+        </w:rPr>
+        <w:t xml:space="preserve"> sec which is equivalent to the Matlab code speed!</w:t>
+      </w:r>
+    </w:p>
+    <w:p>
+      <w:pPr>
+        <w:rPr>
+          <w:color w:val="70AD47" w:themeColor="accent6"/>
+        </w:rPr>
+      </w:pPr>
+      <w:r>
+        <w:rPr>
+          <w:color w:val="70AD47" w:themeColor="accent6"/>
+        </w:rPr>
+        <w:t>But now most of the cpu time is in typeof_pyval which is related to the numba compiling.: not sure how to speed that up!</w:t>
+      </w:r>
+    </w:p>
+    <w:p>
+      <w:pPr>
+        <w:rPr>
+          <w:color w:val="FF0000"/>
+        </w:rPr>
+      </w:pPr>
+    </w:p>
+    <w:p>
+      <w:pPr>
+        <w:rPr>
+          <w:b/>
+          <w:color w:val="FF0000"/>
+        </w:rPr>
+      </w:pPr>
+      <w:r>
+        <w:rPr>
+          <w:b/>
+          <w:color w:val="FF0000"/>
+        </w:rPr>
+        <w:t>Set rhs of continuity eqn’s is a bit slow at 2sec, try to speed that up…</w:t>
+      </w:r>
+    </w:p>
+    <w:p>
+      <w:pPr>
+        <w:rPr>
+          <w:b/>
+          <w:color w:val="FF0000"/>
+        </w:rPr>
+      </w:pPr>
+      <w:r>
+        <w:rPr>
+          <w:b/>
+          <w:color w:val="FF0000"/>
+        </w:rPr>
+        <w:t>Trying to speed it up, actually slowed things down!!!--&gt; the set rhs went down to 400 ms, but gained several seconds on the typeof_pyval… calls..</w:t>
+      </w:r>
+    </w:p>
+    <w:p>
+      <w:pPr>
+        <w:rPr>
+          <w:b/>
+          <w:color w:val="FF0000"/>
+        </w:rPr>
+      </w:pPr>
+    </w:p>
+    <w:p>
+      <w:pPr>
+        <w:rPr>
+          <w:b/>
+          <w:color w:val="FF0000"/>
+        </w:rPr>
+      </w:pPr>
+      <w:r>
+        <w:rPr>
+          <w:b/>
+          <w:color w:val="FF0000"/>
+        </w:rPr>
+        <w:t>So go back to previous</w:t>
+      </w:r>
+    </w:p>
+    <w:p>
+      <w:pPr>
+        <w:pBdr>
+          <w:bottom w:val="single" w:sz="6" w:space="1" w:color="auto"/>
+        </w:pBdr>
+        <w:rPr>
+          <w:b/>
+          <w:color w:val="FF0000"/>
+        </w:rPr>
+      </w:pPr>
+    </w:p>
+    <w:p>
+      <w:pPr>
+        <w:rPr>
+          <w:b/>
+          <w:color w:val="FF0000"/>
+        </w:rPr>
+      </w:pPr>
+      <w:r>
+        <w:rPr>
+          <w:b/>
+          <w:color w:val="FF0000"/>
+        </w:rPr>
+        <w:t>Tried passing directly to R_Langevin the rcombo parameters from main</w:t>
+      </w:r>
+      <w:r>
+        <w:rPr>
+          <w:b/>
+          <w:color w:val="FF0000"/>
+        </w:rPr>
+        <w:sym w:font="Wingdings" w:char="F0E0"/>
+      </w:r>
+      <w:r>
+        <w:rPr>
+          <w:b/>
+          <w:color w:val="FF0000"/>
+        </w:rPr>
+        <w:t xml:space="preserve"> makes it a big faster.</w:t>
+      </w:r>
+    </w:p>
+    <w:p>
+      <w:pPr>
+        <w:rPr>
+          <w:b/>
+          <w:color w:val="FF0000"/>
+        </w:rPr>
+      </w:pPr>
+    </w:p>
+    <w:p>
+      <w:pPr>
+        <w:jc w:val="center"/>
+        <w:rPr>
+          <w:b/>
+          <w:color w:val="FF0000"/>
+          <w:sz w:val="28"/>
+        </w:rPr>
+      </w:pPr>
+      <w:r>
+        <w:rPr>
+          <w:b/>
+          <w:color w:val="FF0000"/>
+          <w:sz w:val="28"/>
+        </w:rPr>
+        <w:t>Now at 29.2</w:t>
+      </w:r>
       <w:bookmarkStart w:id="0" w:name="_GoBack"/>
       <w:bookmarkEnd w:id="0"/>
       <w:r>
         <w:rPr>
           <w:b/>
           <w:color w:val="FF0000"/>
-        </w:rPr>
-        <w:t>Now we are at 35.2 sec</w:t>
-      </w:r>
-    </w:p>
-    <w:p>
-      <w:pPr>
-        <w:rPr>
-          <w:b/>
-          <w:color w:val="FF0000"/>
-        </w:rPr>
-      </w:pPr>
+          <w:sz w:val="28"/>
+        </w:rPr>
+        <w:t xml:space="preserve"> sec</w:t>
+      </w:r>
+    </w:p>
+    <w:p>
+      <w:pPr>
+        <w:rPr>
+          <w:b/>
+          <w:color w:val="70AD47" w:themeColor="accent6"/>
+          <w:sz w:val="28"/>
+        </w:rPr>
+      </w:pPr>
+      <w:r>
+        <w:rPr>
+          <w:b/>
+          <w:color w:val="70AD47" w:themeColor="accent6"/>
+          <w:sz w:val="28"/>
+        </w:rPr>
+        <w:t>So I have achieved a 5x speedup.  So properly selecting how to write the code is important!</w:t>
+      </w:r>
     </w:p>
     <w:p>
       <w:pPr>
@@ -2280,4 +1903,16 @@
     </a:ext>
   </a:extLst>
 </a:theme>
+</file>
+
+<file path=customXml/item1.xml><?xml version="1.0" encoding="utf-8"?>
+<b:Sources xmlns:b="http://schemas.openxmlformats.org/officeDocument/2006/bibliography" xmlns="http://schemas.openxmlformats.org/officeDocument/2006/bibliography" SelectedStyle="\APASixthEditionOfficeOnline.xsl" StyleName="APA" Version="6"/>
+</file>
+
+<file path=customXml/itemProps1.xml><?xml version="1.0" encoding="utf-8"?>
+<ds:datastoreItem xmlns:ds="http://schemas.openxmlformats.org/officeDocument/2006/customXml" ds:itemID="{74DF1841-DADC-44CB-802A-93CE5E97E94E}">
+  <ds:schemaRefs>
+    <ds:schemaRef ds:uri="http://schemas.openxmlformats.org/officeDocument/2006/bibliography"/>
+  </ds:schemaRefs>
+</ds:datastoreItem>
 </file>
</xml_diff>

<commit_message>
optimizations of the setup of diags
</commit_message>
<xml_diff>
--- a/cpu speedups 1D DD python code.docx
+++ b/cpu speedups 1D DD python code.docx
@@ -411,49 +411,21 @@
           <w:b/>
           <w:sz w:val="24"/>
         </w:rPr>
-        <w:t xml:space="preserve">  </w:t>
+        <w:t xml:space="preserve">  note: since python passes variables like by reference, if th</w:t>
       </w:r>
       <w:r>
         <w:rPr>
           <w:b/>
           <w:sz w:val="24"/>
         </w:rPr>
-        <w:t>note: since python passes variables like by reference, if th</w:t>
+        <w:t xml:space="preserve">e variables are mutatable, like </w:t>
       </w:r>
       <w:r>
         <w:rPr>
           <w:b/>
           <w:sz w:val="24"/>
         </w:rPr>
-        <w:t xml:space="preserve">e variables are mutatable, like </w:t>
-      </w:r>
-      <w:r>
-        <w:rPr>
-          <w:b/>
-          <w:sz w:val="24"/>
-        </w:rPr>
-        <w:t xml:space="preserve">an array, we can mutate them </w:t>
-      </w:r>
-      <w:r>
-        <w:rPr>
-          <w:b/>
-          <w:sz w:val="24"/>
-        </w:rPr>
-        <w:t xml:space="preserve">inside a function </w:t>
-      </w:r>
-      <w:r>
-        <w:rPr>
-          <w:b/>
-          <w:sz w:val="24"/>
-        </w:rPr>
-        <w:t>and the changes will remain outside the function!</w:t>
-      </w:r>
-      <w:r>
-        <w:rPr>
-          <w:b/>
-          <w:sz w:val="24"/>
-        </w:rPr>
-        <w:t xml:space="preserve"> So we don’t need to update self.B_n1, b/c just by changing the passed in self.B_n1, we are mutating the actual object attribute.</w:t>
+        <w:t>an array, we can mutate them inside a function and the changes will remain outside the function! So we don’t need to update self.B_n1, b/c just by changing the passed in self.B_n1, we are mutating the actual object attribute.</w:t>
       </w:r>
     </w:p>
     <w:p>
@@ -1012,6 +984,1183 @@
         </w:rPr>
         <w:t>Now at 29.2</w:t>
       </w:r>
+      <w:r>
+        <w:rPr>
+          <w:b/>
+          <w:color w:val="FF0000"/>
+          <w:sz w:val="28"/>
+        </w:rPr>
+        <w:t xml:space="preserve"> sec</w:t>
+      </w:r>
+    </w:p>
+    <w:p>
+      <w:pPr>
+        <w:rPr>
+          <w:b/>
+          <w:color w:val="70AD47" w:themeColor="accent6"/>
+          <w:sz w:val="28"/>
+        </w:rPr>
+      </w:pPr>
+      <w:r>
+        <w:rPr>
+          <w:b/>
+          <w:color w:val="70AD47" w:themeColor="accent6"/>
+          <w:sz w:val="28"/>
+        </w:rPr>
+        <w:t>So I have achieved a 5x speedup.  So properly selecting how to write the code is important!</w:t>
+      </w:r>
+    </w:p>
+    <w:p>
+      <w:pPr>
+        <w:pBdr>
+          <w:bottom w:val="single" w:sz="6" w:space="1" w:color="auto"/>
+        </w:pBdr>
+        <w:rPr>
+          <w:b/>
+          <w:color w:val="70AD47" w:themeColor="accent6"/>
+          <w:sz w:val="28"/>
+        </w:rPr>
+      </w:pPr>
+    </w:p>
+    <w:p>
+      <w:pPr>
+        <w:jc w:val="center"/>
+        <w:rPr>
+          <w:b/>
+          <w:color w:val="70AD47" w:themeColor="accent6"/>
+          <w:sz w:val="28"/>
+        </w:rPr>
+      </w:pPr>
+      <w:r>
+        <w:rPr>
+          <w:b/>
+          <w:color w:val="70AD47" w:themeColor="accent6"/>
+          <w:sz w:val="28"/>
+        </w:rPr>
+        <w:t>10/21/18  5pm continued:</w:t>
+      </w:r>
+    </w:p>
+    <w:p>
+      <w:pPr>
+        <w:rPr>
+          <w:sz w:val="28"/>
+        </w:rPr>
+      </w:pPr>
+      <w:r>
+        <w:rPr>
+          <w:sz w:val="28"/>
+        </w:rPr>
+        <w:t>1. Try  adding parallel = True to jit spots:</w:t>
+      </w:r>
+    </w:p>
+    <w:p>
+      <w:pPr>
+        <w:rPr>
+          <w:sz w:val="28"/>
+        </w:rPr>
+      </w:pPr>
+      <w:r>
+        <w:rPr>
+          <w:sz w:val="28"/>
+        </w:rPr>
+        <w:t>Seems that actually adds overhead and makes it slower!</w:t>
+      </w:r>
+    </w:p>
+    <w:p>
+      <w:pPr>
+        <w:rPr>
+          <w:b/>
+          <w:color w:val="FF0000"/>
+          <w:sz w:val="28"/>
+        </w:rPr>
+      </w:pPr>
+      <w:r>
+        <w:rPr>
+          <w:b/>
+          <w:color w:val="FF0000"/>
+          <w:sz w:val="28"/>
+        </w:rPr>
+        <w:t>Actually much slower</w:t>
+      </w:r>
+      <w:r>
+        <w:rPr>
+          <w:b/>
+          <w:color w:val="FF0000"/>
+          <w:sz w:val="28"/>
+        </w:rPr>
+        <w:sym w:font="Wingdings" w:char="F0E0"/>
+      </w:r>
+      <w:r>
+        <w:rPr>
+          <w:b/>
+          <w:color w:val="FF0000"/>
+          <w:sz w:val="28"/>
+        </w:rPr>
+        <w:t xml:space="preserve">  down from 31 sec to 42 sec!!</w:t>
+      </w:r>
+    </w:p>
+    <w:p>
+      <w:pPr>
+        <w:rPr>
+          <w:b/>
+          <w:color w:val="FF0000"/>
+          <w:sz w:val="28"/>
+        </w:rPr>
+      </w:pPr>
+    </w:p>
+    <w:p>
+      <w:pPr>
+        <w:rPr>
+          <w:b/>
+          <w:color w:val="FF0000"/>
+          <w:sz w:val="28"/>
+        </w:rPr>
+      </w:pPr>
+      <w:r>
+        <w:rPr>
+          <w:b/>
+          <w:color w:val="FF0000"/>
+          <w:sz w:val="28"/>
+        </w:rPr>
+        <w:t>2. Let’s try comparing with a smaller dx of 0.25nm, to see if the larger simulation will comopensate for the numba overhead.</w:t>
+      </w:r>
+    </w:p>
+    <w:p>
+      <w:pPr>
+        <w:rPr>
+          <w:b/>
+          <w:color w:val="FF0000"/>
+          <w:sz w:val="28"/>
+        </w:rPr>
+      </w:pPr>
+      <w:r>
+        <w:rPr>
+          <w:b/>
+          <w:color w:val="FF0000"/>
+          <w:sz w:val="28"/>
+        </w:rPr>
+        <w:t>b/c right now most of the cpu time is spend on the type_pvval which is the numba overhead!</w:t>
+      </w:r>
+    </w:p>
+    <w:p>
+      <w:pPr>
+        <w:rPr>
+          <w:b/>
+          <w:color w:val="FF0000"/>
+          <w:sz w:val="28"/>
+        </w:rPr>
+      </w:pPr>
+    </w:p>
+    <w:p>
+      <w:pPr>
+        <w:rPr>
+          <w:b/>
+          <w:color w:val="70AD47" w:themeColor="accent6"/>
+          <w:sz w:val="28"/>
+        </w:rPr>
+      </w:pPr>
+      <w:r>
+        <w:rPr>
+          <w:b/>
+          <w:color w:val="70AD47" w:themeColor="accent6"/>
+          <w:sz w:val="28"/>
+        </w:rPr>
+        <w:t>So change in matlab and c++ and python to 0.25nm grid, and rerun for this new comparison:</w:t>
+      </w:r>
+    </w:p>
+    <w:p>
+      <w:pPr>
+        <w:rPr>
+          <w:b/>
+          <w:color w:val="70AD47" w:themeColor="accent6"/>
+          <w:sz w:val="28"/>
+        </w:rPr>
+      </w:pPr>
+      <w:r>
+        <w:rPr>
+          <w:b/>
+          <w:color w:val="70AD47" w:themeColor="accent6"/>
+          <w:sz w:val="28"/>
+        </w:rPr>
+        <w:t>And just use gen rate = constant = the gen rate max… so don’t need to provide new gen rate…</w:t>
+      </w:r>
+    </w:p>
+    <w:p>
+      <w:pPr>
+        <w:rPr>
+          <w:b/>
+          <w:color w:val="FF0000"/>
+          <w:sz w:val="28"/>
+        </w:rPr>
+      </w:pPr>
+      <w:r>
+        <w:rPr>
+          <w:b/>
+          <w:color w:val="FF0000"/>
+          <w:sz w:val="28"/>
+        </w:rPr>
+        <w:lastRenderedPageBreak/>
+        <w:t>With the larger system, python loses to Matlab!</w:t>
+      </w:r>
+      <w:r>
+        <w:rPr>
+          <w:b/>
+          <w:color w:val="FF0000"/>
+          <w:sz w:val="28"/>
+        </w:rPr>
+        <w:t>:</w:t>
+      </w:r>
+    </w:p>
+    <w:p>
+      <w:pPr>
+        <w:rPr>
+          <w:b/>
+          <w:color w:val="70AD47" w:themeColor="accent6"/>
+          <w:sz w:val="28"/>
+        </w:rPr>
+      </w:pPr>
+      <w:r>
+        <w:rPr>
+          <w:b/>
+          <w:color w:val="70AD47" w:themeColor="accent6"/>
+          <w:sz w:val="28"/>
+        </w:rPr>
+        <w:t>Timings are:</w:t>
+      </w:r>
+    </w:p>
+    <w:p>
+      <w:pPr>
+        <w:rPr>
+          <w:b/>
+          <w:color w:val="70AD47" w:themeColor="accent6"/>
+          <w:sz w:val="28"/>
+        </w:rPr>
+      </w:pPr>
+      <w:r>
+        <w:rPr>
+          <w:b/>
+          <w:color w:val="70AD47" w:themeColor="accent6"/>
+          <w:sz w:val="28"/>
+        </w:rPr>
+        <w:t>Matlab: 40.7sec</w:t>
+      </w:r>
+    </w:p>
+    <w:p>
+      <w:pPr>
+        <w:rPr>
+          <w:b/>
+          <w:color w:val="70AD47" w:themeColor="accent6"/>
+          <w:sz w:val="28"/>
+        </w:rPr>
+      </w:pPr>
+      <w:r>
+        <w:rPr>
+          <w:b/>
+          <w:color w:val="70AD47" w:themeColor="accent6"/>
+          <w:sz w:val="28"/>
+        </w:rPr>
+        <w:t>Python: 101 sec</w:t>
+      </w:r>
+    </w:p>
+    <w:p>
+      <w:pPr>
+        <w:pBdr>
+          <w:bottom w:val="single" w:sz="6" w:space="1" w:color="auto"/>
+        </w:pBdr>
+        <w:rPr>
+          <w:b/>
+          <w:color w:val="70AD47" w:themeColor="accent6"/>
+          <w:sz w:val="28"/>
+        </w:rPr>
+      </w:pPr>
+      <w:r>
+        <w:rPr>
+          <w:b/>
+          <w:color w:val="70AD47" w:themeColor="accent6"/>
+          <w:sz w:val="28"/>
+        </w:rPr>
+        <w:t>C++: 3.4 sec</w:t>
+      </w:r>
+    </w:p>
+    <w:p>
+      <w:pPr>
+        <w:rPr>
+          <w:b/>
+          <w:color w:val="FF0000"/>
+          <w:sz w:val="28"/>
+        </w:rPr>
+      </w:pPr>
+      <w:r>
+        <w:rPr>
+          <w:b/>
+          <w:color w:val="FF0000"/>
+          <w:sz w:val="28"/>
+        </w:rPr>
+        <w:t xml:space="preserve">Notice how both the python and c++ code slow down was about 3.3-3.7x, but matlab only slowed down by </w:t>
+      </w:r>
+      <w:r>
+        <w:rPr>
+          <w:b/>
+          <w:color w:val="FF0000"/>
+          <w:sz w:val="28"/>
+        </w:rPr>
+        <w:t xml:space="preserve">1.3x </w:t>
+      </w:r>
+      <w:r>
+        <w:rPr>
+          <w:b/>
+          <w:color w:val="FF0000"/>
+          <w:sz w:val="28"/>
+        </w:rPr>
+        <w:sym w:font="Wingdings" w:char="F0E0"/>
+      </w:r>
+      <w:r>
+        <w:rPr>
+          <w:b/>
+          <w:color w:val="FF0000"/>
+          <w:sz w:val="28"/>
+        </w:rPr>
+        <w:t xml:space="preserve"> it is somehow doing things very fast!</w:t>
+      </w:r>
+    </w:p>
+    <w:p>
+      <w:pPr>
+        <w:pBdr>
+          <w:bottom w:val="single" w:sz="6" w:space="1" w:color="auto"/>
+        </w:pBdr>
+        <w:rPr>
+          <w:b/>
+          <w:color w:val="FF0000"/>
+          <w:sz w:val="28"/>
+        </w:rPr>
+      </w:pPr>
+    </w:p>
+    <w:p>
+      <w:pPr>
+        <w:rPr>
+          <w:b/>
+          <w:color w:val="FF0000"/>
+          <w:sz w:val="28"/>
+        </w:rPr>
+      </w:pPr>
+      <w:r>
+        <w:rPr>
+          <w:b/>
+          <w:color w:val="FF0000"/>
+          <w:sz w:val="28"/>
+        </w:rPr>
+        <w:t>3. Check if the jit at the set main, upper, lower diag is actually helping speed things up or too much  overhead:</w:t>
+      </w:r>
+    </w:p>
+    <w:p>
+      <w:pPr>
+        <w:rPr>
+          <w:b/>
+          <w:color w:val="FF0000"/>
+          <w:sz w:val="28"/>
+        </w:rPr>
+      </w:pPr>
+      <w:r>
+        <w:rPr>
+          <w:b/>
+          <w:color w:val="FF0000"/>
+          <w:sz w:val="28"/>
+        </w:rPr>
+        <w:t>Comment them out and profile.</w:t>
+      </w:r>
+    </w:p>
+    <w:p>
+      <w:pPr>
+        <w:rPr>
+          <w:b/>
+          <w:color w:val="FF0000"/>
+          <w:sz w:val="28"/>
+        </w:rPr>
+      </w:pPr>
+      <w:r>
+        <w:rPr>
+          <w:b/>
+          <w:color w:val="FF0000"/>
+          <w:sz w:val="28"/>
+        </w:rPr>
+        <w:t>With jit, we spend 14.71 sec in setup eqn function.</w:t>
+      </w:r>
+    </w:p>
+    <w:p>
+      <w:pPr>
+        <w:rPr>
+          <w:b/>
+          <w:color w:val="70AD47" w:themeColor="accent6"/>
+          <w:sz w:val="28"/>
+        </w:rPr>
+      </w:pPr>
+      <w:r>
+        <w:rPr>
+          <w:b/>
+          <w:color w:val="70AD47" w:themeColor="accent6"/>
+          <w:sz w:val="28"/>
+        </w:rPr>
+        <w:t xml:space="preserve">Without jit, we spend </w:t>
+      </w:r>
+      <w:r>
+        <w:rPr>
+          <w:b/>
+          <w:color w:val="70AD47" w:themeColor="accent6"/>
+          <w:sz w:val="28"/>
+        </w:rPr>
+        <w:t>52.9 sec</w:t>
+      </w:r>
+      <w:r>
+        <w:rPr>
+          <w:b/>
+          <w:color w:val="70AD47" w:themeColor="accent6"/>
+          <w:sz w:val="28"/>
+        </w:rPr>
+        <w:sym w:font="Wingdings" w:char="F0E0"/>
+      </w:r>
+      <w:r>
+        <w:rPr>
+          <w:b/>
+          <w:color w:val="70AD47" w:themeColor="accent6"/>
+          <w:sz w:val="28"/>
+        </w:rPr>
+        <w:t xml:space="preserve"> so the jit significantly speeds things up!</w:t>
+      </w:r>
+    </w:p>
+    <w:p>
+      <w:pPr>
+        <w:pBdr>
+          <w:bottom w:val="single" w:sz="6" w:space="1" w:color="auto"/>
+        </w:pBdr>
+        <w:rPr>
+          <w:b/>
+          <w:color w:val="FF0000"/>
+          <w:sz w:val="28"/>
+        </w:rPr>
+      </w:pPr>
+    </w:p>
+    <w:p>
+      <w:pPr>
+        <w:rPr>
+          <w:b/>
+          <w:color w:val="70AD47" w:themeColor="accent6"/>
+          <w:sz w:val="28"/>
+        </w:rPr>
+      </w:pPr>
+      <w:r>
+        <w:rPr>
+          <w:b/>
+          <w:color w:val="70AD47" w:themeColor="accent6"/>
+          <w:sz w:val="28"/>
+        </w:rPr>
+        <w:t>NOTE: MATLAB USES JIT!!!--&gt; SO IT IS A FAIR COMPARISON TO USE JIT IN PYTHON ALSO!!</w:t>
+      </w:r>
+    </w:p>
+    <w:p>
+      <w:pPr>
+        <w:pBdr>
+          <w:bottom w:val="single" w:sz="6" w:space="1" w:color="auto"/>
+        </w:pBdr>
+        <w:rPr>
+          <w:b/>
+          <w:color w:val="70AD47" w:themeColor="accent6"/>
+          <w:sz w:val="28"/>
+        </w:rPr>
+      </w:pPr>
+    </w:p>
+    <w:p>
+      <w:pPr>
+        <w:rPr>
+          <w:b/>
+          <w:color w:val="70AD47" w:themeColor="accent6"/>
+          <w:sz w:val="28"/>
+        </w:rPr>
+      </w:pPr>
+      <w:r>
+        <w:rPr>
+          <w:b/>
+          <w:color w:val="70AD47" w:themeColor="accent6"/>
+          <w:sz w:val="28"/>
+        </w:rPr>
+        <w:t>4.</w:t>
+      </w:r>
+    </w:p>
+    <w:p>
+      <w:pPr>
+        <w:rPr>
+          <w:b/>
+          <w:color w:val="70AD47" w:themeColor="accent6"/>
+          <w:sz w:val="28"/>
+        </w:rPr>
+      </w:pPr>
+      <w:r>
+        <w:rPr>
+          <w:b/>
+          <w:color w:val="70AD47" w:themeColor="accent6"/>
+          <w:sz w:val="28"/>
+        </w:rPr>
+        <w:t>Try this for the set main diag definition:</w:t>
+      </w:r>
+    </w:p>
+    <w:p>
+      <w:pPr>
+        <w:rPr>
+          <w:b/>
+          <w:color w:val="70AD47" w:themeColor="accent6"/>
+          <w:sz w:val="28"/>
+        </w:rPr>
+      </w:pPr>
+      <w:r>
+        <w:rPr>
+          <w:b/>
+          <w:color w:val="70AD47" w:themeColor="accent6"/>
+          <w:sz w:val="28"/>
+        </w:rPr>
+        <w:t>i.e. do the multiplications as precalculate array operations, instead of within the loop!</w:t>
+      </w:r>
+    </w:p>
+    <w:p>
+      <w:pPr>
+        <w:spacing w:line="240" w:lineRule="auto"/>
+        <w:rPr>
+          <w:b/>
+          <w:sz w:val="14"/>
+        </w:rPr>
+      </w:pPr>
+      <w:r>
+        <w:rPr>
+          <w:b/>
+          <w:sz w:val="14"/>
+        </w:rPr>
+        <w:t xml:space="preserve">    </w:t>
+      </w:r>
+      <w:r>
+        <w:rPr>
+          <w:b/>
+          <w:sz w:val="14"/>
+        </w:rPr>
+        <w:t>@jit</w:t>
+      </w:r>
+    </w:p>
+    <w:p>
+      <w:pPr>
+        <w:spacing w:line="240" w:lineRule="auto"/>
+        <w:rPr>
+          <w:b/>
+          <w:sz w:val="14"/>
+        </w:rPr>
+      </w:pPr>
+      <w:r>
+        <w:rPr>
+          <w:b/>
+          <w:sz w:val="14"/>
+        </w:rPr>
+        <w:t xml:space="preserve">    def set_main_diag(self,</w:t>
+      </w:r>
+      <w:r>
+        <w:rPr>
+          <w:b/>
+          <w:sz w:val="14"/>
+        </w:rPr>
+        <w:t xml:space="preserve"> main_diag, p_mob, B_p1, B_p2):</w:t>
+      </w:r>
+      <w:r>
+        <w:rPr>
+          <w:b/>
+          <w:sz w:val="14"/>
+        </w:rPr>
+        <w:t xml:space="preserve">          </w:t>
+      </w:r>
+    </w:p>
+    <w:p>
+      <w:pPr>
+        <w:spacing w:line="240" w:lineRule="auto"/>
+        <w:rPr>
+          <w:b/>
+          <w:sz w:val="14"/>
+        </w:rPr>
+      </w:pPr>
+      <w:r>
+        <w:rPr>
+          <w:b/>
+          <w:sz w:val="14"/>
+        </w:rPr>
+        <w:t xml:space="preserve">        tmp1 = p_mob*B_p2</w:t>
+      </w:r>
+    </w:p>
+    <w:p>
+      <w:pPr>
+        <w:spacing w:line="240" w:lineRule="auto"/>
+        <w:rPr>
+          <w:b/>
+          <w:sz w:val="14"/>
+        </w:rPr>
+      </w:pPr>
+      <w:r>
+        <w:rPr>
+          <w:b/>
+          <w:sz w:val="14"/>
+        </w:rPr>
+        <w:t xml:space="preserve">        tmp2 = p_mob*B_p1</w:t>
+      </w:r>
+    </w:p>
+    <w:p>
+      <w:pPr>
+        <w:spacing w:line="240" w:lineRule="auto"/>
+        <w:rPr>
+          <w:b/>
+          <w:sz w:val="14"/>
+        </w:rPr>
+      </w:pPr>
+      <w:r>
+        <w:rPr>
+          <w:b/>
+          <w:sz w:val="14"/>
+        </w:rPr>
+        <w:t xml:space="preserve">        for i in range(1, len(main_diag)):</w:t>
+      </w:r>
+    </w:p>
+    <w:p>
+      <w:pPr>
+        <w:spacing w:line="240" w:lineRule="auto"/>
+        <w:rPr>
+          <w:b/>
+          <w:sz w:val="14"/>
+        </w:rPr>
+      </w:pPr>
+      <w:r>
+        <w:rPr>
+          <w:b/>
+          <w:sz w:val="14"/>
+        </w:rPr>
+        <w:t xml:space="preserve">            main_diag[i] = -(tmp1[i] + tmp2[i+1]) #-(p_mob[i]*B_p2[i] + p_mob[i+1]*B_p1[i+1])</w:t>
+      </w:r>
+    </w:p>
+    <w:p>
+      <w:pPr>
+        <w:rPr>
+          <w:b/>
+          <w:color w:val="FF0000"/>
+          <w:sz w:val="28"/>
+        </w:rPr>
+      </w:pPr>
+    </w:p>
+    <w:p>
+      <w:pPr>
+        <w:rPr>
+          <w:sz w:val="28"/>
+        </w:rPr>
+      </w:pPr>
+      <w:r>
+        <w:rPr>
+          <w:sz w:val="28"/>
+        </w:rPr>
+        <w:lastRenderedPageBreak/>
+        <w:t>Try this strategy for main, upper and lower diag in continuity_p, while leaving continuity_n the same as before.</w:t>
+      </w:r>
+    </w:p>
+    <w:p>
+      <w:pPr>
+        <w:rPr>
+          <w:sz w:val="28"/>
+        </w:rPr>
+      </w:pPr>
+      <w:r>
+        <w:rPr>
+          <w:sz w:val="28"/>
+        </w:rPr>
+        <w:t>See if there is any speedup.</w:t>
+      </w:r>
+    </w:p>
+    <w:p>
+      <w:pPr>
+        <w:pBdr>
+          <w:bottom w:val="single" w:sz="6" w:space="1" w:color="auto"/>
+        </w:pBdr>
+        <w:rPr>
+          <w:b/>
+          <w:sz w:val="28"/>
+        </w:rPr>
+      </w:pPr>
+      <w:r>
+        <w:rPr>
+          <w:b/>
+          <w:sz w:val="28"/>
+        </w:rPr>
+        <w:t>Seems there’s not any noticeable speedup here…</w:t>
+      </w:r>
+      <w:r>
+        <w:rPr>
+          <w:b/>
+          <w:sz w:val="28"/>
+        </w:rPr>
+        <w:sym w:font="Wingdings" w:char="F0E0"/>
+      </w:r>
+      <w:r>
+        <w:rPr>
+          <w:b/>
+          <w:sz w:val="28"/>
+        </w:rPr>
+        <w:t xml:space="preserve"> this is probably not the bottleneck!</w:t>
+      </w:r>
+    </w:p>
+    <w:p>
+      <w:pPr>
+        <w:rPr>
+          <w:b/>
+          <w:sz w:val="28"/>
+        </w:rPr>
+      </w:pPr>
+      <w:r>
+        <w:rPr>
+          <w:b/>
+          <w:sz w:val="28"/>
+        </w:rPr>
+        <w:t>Try moving the set functions out of the class</w:t>
+      </w:r>
+      <w:r>
+        <w:rPr>
+          <w:b/>
+          <w:sz w:val="28"/>
+        </w:rPr>
+        <w:t xml:space="preserve"> for continuity_p</w:t>
+      </w:r>
+      <w:r>
+        <w:rPr>
+          <w:b/>
+          <w:sz w:val="28"/>
+        </w:rPr>
+        <w:t xml:space="preserve"> and add nopython = True to them</w:t>
+      </w:r>
+      <w:r>
+        <w:rPr>
+          <w:b/>
+          <w:sz w:val="28"/>
+        </w:rPr>
+        <w:t>:</w:t>
+      </w:r>
+    </w:p>
+    <w:p>
+      <w:pPr>
+        <w:rPr>
+          <w:b/>
+          <w:sz w:val="28"/>
+        </w:rPr>
+      </w:pPr>
+    </w:p>
+    <w:p>
+      <w:pPr>
+        <w:rPr>
+          <w:b/>
+          <w:sz w:val="28"/>
+        </w:rPr>
+      </w:pPr>
+      <w:r>
+        <w:rPr>
+          <w:b/>
+          <w:sz w:val="28"/>
+        </w:rPr>
+        <w:t>Got a little speedup: down to 97</w:t>
+      </w:r>
+      <w:r>
+        <w:rPr>
+          <w:b/>
+          <w:sz w:val="28"/>
+        </w:rPr>
+        <w:t>sec from 99sec on total time.</w:t>
+      </w:r>
+    </w:p>
+    <w:p>
+      <w:pPr>
+        <w:rPr>
+          <w:b/>
+          <w:sz w:val="28"/>
+        </w:rPr>
+      </w:pPr>
+    </w:p>
+    <w:p>
+      <w:pPr>
+        <w:rPr>
+          <w:b/>
+          <w:sz w:val="28"/>
+        </w:rPr>
+      </w:pPr>
+      <w:r>
+        <w:rPr>
+          <w:b/>
+          <w:sz w:val="28"/>
+        </w:rPr>
+        <w:t>Add parallel = True also to the set functions also:</w:t>
+      </w:r>
+    </w:p>
+    <w:p>
+      <w:pPr>
+        <w:rPr>
+          <w:b/>
+          <w:color w:val="FF0000"/>
+          <w:sz w:val="28"/>
+        </w:rPr>
+      </w:pPr>
+      <w:r>
+        <w:rPr>
+          <w:b/>
+          <w:color w:val="FF0000"/>
+          <w:sz w:val="28"/>
+        </w:rPr>
+        <w:t>Parallel made it way slower!!--&gt; down to 132 seconds!</w:t>
+      </w:r>
+    </w:p>
+    <w:p>
+      <w:pPr>
+        <w:pBdr>
+          <w:bottom w:val="single" w:sz="6" w:space="1" w:color="auto"/>
+        </w:pBdr>
+        <w:rPr>
+          <w:b/>
+          <w:color w:val="FF0000"/>
+          <w:sz w:val="28"/>
+        </w:rPr>
+      </w:pPr>
+    </w:p>
+    <w:p>
+      <w:pPr>
+        <w:rPr>
+          <w:b/>
+          <w:color w:val="70AD47" w:themeColor="accent6"/>
+          <w:sz w:val="28"/>
+        </w:rPr>
+      </w:pPr>
+      <w:r>
+        <w:rPr>
+          <w:b/>
+          <w:color w:val="70AD47" w:themeColor="accent6"/>
+          <w:sz w:val="28"/>
+        </w:rPr>
+        <w:t>Move the set functions back inside the class, remove the nopython = true.., but leave the jit.</w:t>
+      </w:r>
+    </w:p>
+    <w:p>
+      <w:pPr>
+        <w:rPr>
+          <w:b/>
+          <w:color w:val="70AD47" w:themeColor="accent6"/>
+          <w:sz w:val="28"/>
+        </w:rPr>
+      </w:pPr>
+    </w:p>
+    <w:p>
+      <w:pPr>
+        <w:rPr>
+          <w:b/>
+          <w:color w:val="70AD47" w:themeColor="accent6"/>
+          <w:sz w:val="28"/>
+        </w:rPr>
+      </w:pPr>
+      <w:r>
+        <w:rPr>
+          <w:b/>
+          <w:color w:val="70AD47" w:themeColor="accent6"/>
+          <w:sz w:val="28"/>
+        </w:rPr>
+        <w:t>See if significant slowdown…</w:t>
+      </w:r>
+      <w:r>
+        <w:rPr>
+          <w:b/>
+          <w:color w:val="70AD47" w:themeColor="accent6"/>
+          <w:sz w:val="28"/>
+        </w:rPr>
+        <w:sym w:font="Wingdings" w:char="F0E0"/>
+      </w:r>
+      <w:r>
+        <w:rPr>
+          <w:b/>
+          <w:color w:val="70AD47" w:themeColor="accent6"/>
+          <w:sz w:val="28"/>
+        </w:rPr>
+        <w:t xml:space="preserve"> if not then leave them in the class since is more elegant.</w:t>
+      </w:r>
+      <w:r>
+        <w:rPr>
+          <w:b/>
+          <w:color w:val="70AD47" w:themeColor="accent6"/>
+          <w:sz w:val="28"/>
+        </w:rPr>
+        <w:t xml:space="preserve"> It’s about the same: 100 sec in the class, 97 seconds outside.</w:t>
+      </w:r>
+    </w:p>
+    <w:p>
+      <w:pPr>
+        <w:pBdr>
+          <w:bottom w:val="single" w:sz="6" w:space="1" w:color="auto"/>
+        </w:pBdr>
+        <w:rPr>
+          <w:b/>
+          <w:color w:val="70AD47" w:themeColor="accent6"/>
+          <w:sz w:val="28"/>
+        </w:rPr>
+      </w:pPr>
+    </w:p>
+    <w:p>
+      <w:pPr>
+        <w:rPr>
+          <w:b/>
+          <w:color w:val="70AD47" w:themeColor="accent6"/>
+          <w:sz w:val="28"/>
+        </w:rPr>
+      </w:pPr>
+      <w:r>
+        <w:rPr>
+          <w:b/>
+          <w:color w:val="70AD47" w:themeColor="accent6"/>
+          <w:sz w:val="28"/>
+        </w:rPr>
+        <w:t>Try to speed up set_rhs which is quite slow now:</w:t>
+      </w:r>
+    </w:p>
+    <w:p>
+      <w:pPr>
+        <w:rPr>
+          <w:b/>
+          <w:color w:val="70AD47" w:themeColor="accent6"/>
+          <w:sz w:val="28"/>
+        </w:rPr>
+      </w:pPr>
+      <w:r>
+        <w:rPr>
+          <w:b/>
+          <w:color w:val="70AD47" w:themeColor="accent6"/>
+          <w:sz w:val="28"/>
+        </w:rPr>
+        <w:t>Yes that worked!!--&gt; got down to 91 sec after doing this:</w:t>
+      </w:r>
+    </w:p>
+    <w:p>
+      <w:pPr>
+        <w:spacing w:line="240" w:lineRule="auto"/>
+        <w:rPr>
+          <w:sz w:val="18"/>
+        </w:rPr>
+      </w:pPr>
+      <w:r>
+        <w:rPr>
+          <w:sz w:val="18"/>
+        </w:rPr>
+        <w:t xml:space="preserve">@jit  </w:t>
+      </w:r>
+    </w:p>
+    <w:p>
+      <w:pPr>
+        <w:spacing w:line="240" w:lineRule="auto"/>
+        <w:rPr>
+          <w:sz w:val="18"/>
+        </w:rPr>
+      </w:pPr>
+      <w:r>
+        <w:rPr>
+          <w:sz w:val="18"/>
+        </w:rPr>
+        <w:t xml:space="preserve">    def set_rhs(self, Up):</w:t>
+      </w:r>
+      <w:r>
+        <w:rPr>
+          <w:sz w:val="18"/>
+        </w:rPr>
+        <w:t xml:space="preserve">       </w:t>
+      </w:r>
+    </w:p>
+    <w:p>
+      <w:pPr>
+        <w:spacing w:line="240" w:lineRule="auto"/>
+        <w:rPr>
+          <w:sz w:val="18"/>
+        </w:rPr>
+      </w:pPr>
+      <w:r>
+        <w:rPr>
+          <w:sz w:val="18"/>
+        </w:rPr>
+        <w:t xml:space="preserve">        self.rhs[1:len(self.rhs)] = -self.Cp * Up[1:len(self.rhs)]</w:t>
+      </w:r>
+    </w:p>
+    <w:p>
+      <w:pPr>
+        <w:spacing w:line="240" w:lineRule="auto"/>
+        <w:rPr>
+          <w:sz w:val="18"/>
+        </w:rPr>
+      </w:pPr>
+      <w:r>
+        <w:rPr>
+          <w:sz w:val="18"/>
+        </w:rPr>
+        <w:t xml:space="preserve">        #for i in range(1, len(self.rhs)):</w:t>
+      </w:r>
+    </w:p>
+    <w:p>
+      <w:pPr>
+        <w:spacing w:line="240" w:lineRule="auto"/>
+        <w:rPr>
+          <w:sz w:val="18"/>
+        </w:rPr>
+      </w:pPr>
+      <w:r>
+        <w:rPr>
+          <w:sz w:val="18"/>
+        </w:rPr>
+        <w:t xml:space="preserve">            </w:t>
+      </w:r>
+      <w:r>
+        <w:rPr>
+          <w:sz w:val="18"/>
+        </w:rPr>
+        <w:t>#self.rhs[i] = -self.Cp * Up[i]</w:t>
+      </w:r>
+      <w:r>
+        <w:rPr>
+          <w:sz w:val="18"/>
+        </w:rPr>
+        <w:t xml:space="preserve"> </w:t>
+      </w:r>
+    </w:p>
+    <w:p>
+      <w:pPr>
+        <w:spacing w:line="240" w:lineRule="auto"/>
+        <w:rPr>
+          <w:sz w:val="18"/>
+        </w:rPr>
+      </w:pPr>
+      <w:r>
+        <w:rPr>
+          <w:sz w:val="18"/>
+        </w:rPr>
+        <w:t xml:space="preserve">        self.rhs[1] -= self.p_mo</w:t>
+      </w:r>
+      <w:r>
+        <w:rPr>
+          <w:sz w:val="18"/>
+        </w:rPr>
+        <w:t>b[0]*self.B_p1[1]*self.p_leftBC</w:t>
+      </w:r>
+    </w:p>
+    <w:p>
+      <w:pPr>
+        <w:spacing w:line="240" w:lineRule="auto"/>
+        <w:rPr>
+          <w:sz w:val="18"/>
+        </w:rPr>
+      </w:pPr>
+      <w:r>
+        <w:rPr>
+          <w:sz w:val="18"/>
+        </w:rPr>
+        <w:t xml:space="preserve">        self.rhs[len(self.rhs)-1] -= self.p_mob[len(self.rhs)]*self.B_p</w:t>
+      </w:r>
+      <w:r>
+        <w:rPr>
+          <w:sz w:val="18"/>
+        </w:rPr>
+        <w:t>2[len(self.rhs)]*self.p_rightBC</w:t>
+      </w:r>
+    </w:p>
+    <w:p>
+      <w:pPr>
+        <w:rPr>
+          <w:b/>
+          <w:sz w:val="28"/>
+        </w:rPr>
+      </w:pPr>
+      <w:r>
+        <w:rPr>
+          <w:b/>
+          <w:sz w:val="28"/>
+        </w:rPr>
+        <w:lastRenderedPageBreak/>
+        <w:t>Now did the same with set_rhs on the continuity_n eqn:</w:t>
+      </w:r>
+    </w:p>
+    <w:p>
+      <w:pPr>
+        <w:rPr>
+          <w:b/>
+          <w:sz w:val="28"/>
+        </w:rPr>
+      </w:pPr>
+    </w:p>
+    <w:p>
+      <w:pPr>
+        <w:jc w:val="center"/>
+        <w:rPr>
+          <w:b/>
+          <w:color w:val="70AD47" w:themeColor="accent6"/>
+          <w:sz w:val="28"/>
+        </w:rPr>
+      </w:pPr>
+      <w:r>
+        <w:rPr>
+          <w:b/>
+          <w:color w:val="70AD47" w:themeColor="accent6"/>
+          <w:sz w:val="28"/>
+        </w:rPr>
+        <w:t>Now is 87.2 sec</w:t>
+      </w:r>
+      <w:r>
+        <w:rPr>
+          <w:b/>
+          <w:color w:val="70AD47" w:themeColor="accent6"/>
+          <w:sz w:val="28"/>
+        </w:rPr>
+        <w:t xml:space="preserve"> for the 0.25nm version</w:t>
+      </w:r>
+    </w:p>
+    <w:p>
+      <w:pPr>
+        <w:rPr>
+          <w:b/>
+          <w:color w:val="FF0000"/>
+          <w:sz w:val="28"/>
+        </w:rPr>
+      </w:pPr>
+      <w:r>
+        <w:rPr>
+          <w:b/>
+          <w:color w:val="FF0000"/>
+          <w:sz w:val="28"/>
+        </w:rPr>
+        <w:t>The 1nm version now runs in: 31.2 sec</w:t>
+      </w:r>
+      <w:r>
+        <w:rPr>
+          <w:b/>
+          <w:color w:val="FF0000"/>
+          <w:sz w:val="28"/>
+        </w:rPr>
+        <w:sym w:font="Wingdings" w:char="F0E0"/>
+      </w:r>
+      <w:r>
+        <w:rPr>
+          <w:b/>
+          <w:color w:val="FF0000"/>
+          <w:sz w:val="28"/>
+        </w:rPr>
+        <w:t xml:space="preserve"> so can’t see much improvement there</w:t>
+      </w:r>
+      <w:r>
+        <w:rPr>
+          <w:b/>
+          <w:color w:val="FF0000"/>
+          <w:sz w:val="28"/>
+        </w:rPr>
+        <w:sym w:font="Wingdings" w:char="F0E0"/>
+      </w:r>
+      <w:r>
+        <w:rPr>
+          <w:b/>
+          <w:color w:val="FF0000"/>
+          <w:sz w:val="28"/>
+        </w:rPr>
+        <w:t xml:space="preserve"> but when deal w</w:t>
+      </w:r>
       <w:bookmarkStart w:id="0" w:name="_GoBack"/>
       <w:bookmarkEnd w:id="0"/>
       <w:r>
@@ -1020,25 +2169,57 @@
           <w:color w:val="FF0000"/>
           <w:sz w:val="28"/>
         </w:rPr>
-        <w:t xml:space="preserve"> sec</w:t>
-      </w:r>
-    </w:p>
-    <w:p>
-      <w:pPr>
-        <w:rPr>
-          <w:b/>
-          <w:color w:val="70AD47" w:themeColor="accent6"/>
-          <w:sz w:val="28"/>
-        </w:rPr>
-      </w:pPr>
-      <w:r>
-        <w:rPr>
-          <w:b/>
-          <w:color w:val="70AD47" w:themeColor="accent6"/>
-          <w:sz w:val="28"/>
-        </w:rPr>
-        <w:t>So I have achieved a 5x speedup.  So properly selecting how to write the code is important!</w:t>
-      </w:r>
+        <w:t>ith larger arrays, then see the improvement</w:t>
+      </w:r>
+    </w:p>
+    <w:p>
+      <w:pPr>
+        <w:rPr>
+          <w:b/>
+          <w:sz w:val="28"/>
+        </w:rPr>
+      </w:pPr>
+    </w:p>
+    <w:p>
+      <w:pPr>
+        <w:rPr>
+          <w:b/>
+          <w:sz w:val="28"/>
+        </w:rPr>
+      </w:pPr>
+    </w:p>
+    <w:p>
+      <w:pPr>
+        <w:rPr>
+          <w:b/>
+          <w:sz w:val="28"/>
+        </w:rPr>
+      </w:pPr>
+    </w:p>
+    <w:p>
+      <w:pPr>
+        <w:rPr>
+          <w:color w:val="70AD47" w:themeColor="accent6"/>
+          <w:sz w:val="28"/>
+        </w:rPr>
+      </w:pPr>
+    </w:p>
+    <w:p>
+      <w:pPr>
+        <w:rPr>
+          <w:color w:val="70AD47" w:themeColor="accent6"/>
+          <w:sz w:val="28"/>
+        </w:rPr>
+      </w:pPr>
+    </w:p>
+    <w:p>
+      <w:pPr>
+        <w:rPr>
+          <w:b/>
+          <w:color w:val="FF0000"/>
+          <w:sz w:val="28"/>
+        </w:rPr>
+      </w:pPr>
     </w:p>
     <w:p>
       <w:pPr>
@@ -1910,7 +3091,7 @@
 </file>
 
 <file path=customXml/itemProps1.xml><?xml version="1.0" encoding="utf-8"?>
-<ds:datastoreItem xmlns:ds="http://schemas.openxmlformats.org/officeDocument/2006/customXml" ds:itemID="{74DF1841-DADC-44CB-802A-93CE5E97E94E}">
+<ds:datastoreItem xmlns:ds="http://schemas.openxmlformats.org/officeDocument/2006/customXml" ds:itemID="{CD8B3B3A-0D4F-4B0B-A005-AB7CB03BFF1C}">
   <ds:schemaRefs>
     <ds:schemaRef ds:uri="http://schemas.openxmlformats.org/officeDocument/2006/bibliography"/>
   </ds:schemaRefs>

</xml_diff>